<commit_message>
문서 파일 업데이트, CS_PlayerUpdatePacket, HandleMapInfo, SendPlayerUpdatePacket 추가
</commit_message>
<xml_diff>
--- a/문서파일/Project Progress Report.docx
+++ b/문서파일/Project Progress Report.docx
@@ -137,7 +137,7 @@
           </mc:Choice>
           <mc:Fallback>
             <w:pict>
-              <v:shape w14:anchorId="7ECFA5B1" id="Graphic 1" o:spid="_x0000_s1026" style="position:absolute;margin-left:116.7pt;margin-top:229.05pt;width:1.45pt;height:153.45pt;z-index:15728640;visibility:visible;mso-wrap-style:square;mso-wrap-distance-left:0;mso-wrap-distance-top:0;mso-wrap-distance-right:0;mso-wrap-distance-bottom:0;mso-position-horizontal:absolute;mso-position-horizontal-relative:page;mso-position-vertical:absolute;mso-position-vertical-relative:page;v-text-anchor:top" coordsize="18415,1948814" o:gfxdata="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" path="m18288,539572l,539572r,868985l,1545666r,402641l18288,1948307r,-402590l18288,1408557r,-868985xem18288,137172l,137172,,539496r18288,l18288,137172xem18288,l,,,137160r18288,l18288,xe" fillcolor="#155f82" stroked="f">
+              <v:shape w14:anchorId="6BD95413" id="Graphic 1" o:spid="_x0000_s1026" style="position:absolute;margin-left:116.7pt;margin-top:229.05pt;width:1.45pt;height:153.45pt;z-index:15728640;visibility:visible;mso-wrap-style:square;mso-wrap-distance-left:0;mso-wrap-distance-top:0;mso-wrap-distance-right:0;mso-wrap-distance-bottom:0;mso-position-horizontal:absolute;mso-position-horizontal-relative:page;mso-position-vertical:absolute;mso-position-vertical-relative:page;v-text-anchor:top" coordsize="18415,1948814" o:gfxdata="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" path="m18288,539572l,539572r,868985l,1545666r,402641l18288,1948307r,-402590l18288,1408557r,-868985xem18288,137172l,137172,,539496r18288,l18288,137172xem18288,l,,,137160r18288,l18288,xe" fillcolor="#155f82" stroked="f">
                 <v:path arrowok="t"/>
                 <w10:wrap anchorx="page" anchory="page"/>
               </v:shape>
@@ -1791,7 +1791,7 @@
           </mc:Choice>
           <mc:Fallback>
             <w:pict>
-              <v:group w14:anchorId="4C8560BF" id="Group 3" o:spid="_x0000_s1026" style="width:451.25pt;height:422.15pt;mso-position-horizontal-relative:char;mso-position-vertical-relative:line" coordsize="57308,53613" o:gfxdata="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">
+              <v:group w14:anchorId="09381DC1" id="Group 3" o:spid="_x0000_s1026" style="width:451.25pt;height:422.15pt;mso-position-horizontal-relative:char;mso-position-vertical-relative:line" coordsize="57308,53613" o:gfxdata="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">
                 <v:shapetype id="_x0000_t75" coordsize="21600,21600" o:spt="75" o:preferrelative="t" path="m@4@5l@4@11@9@11@9@5xe" filled="f" stroked="f">
                   <v:stroke joinstyle="miter"/>
                   <v:formulas>
@@ -8678,7 +8678,7 @@
           </mc:Choice>
           <mc:Fallback>
             <w:pict>
-              <v:shape w14:anchorId="3E2B3366" id="Graphic 7" o:spid="_x0000_s1026" style="position:absolute;margin-left:83.8pt;margin-top:26.9pt;width:286.55pt;height:.1pt;z-index:15730688;visibility:visible;mso-wrap-style:square;mso-wrap-distance-left:0;mso-wrap-distance-top:0;mso-wrap-distance-right:0;mso-wrap-distance-bottom:0;mso-position-horizontal:absolute;mso-position-horizontal-relative:page;mso-position-vertical:absolute;mso-position-vertical-relative:text;v-text-anchor:top" coordsize="3639185,1270" o:gfxdata="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" path="m,l3638897,e" filled="f" strokeweight=".2205mm">
+              <v:shape w14:anchorId="18ADFC0E" id="Graphic 7" o:spid="_x0000_s1026" style="position:absolute;margin-left:83.8pt;margin-top:26.9pt;width:286.55pt;height:.1pt;z-index:15730688;visibility:visible;mso-wrap-style:square;mso-wrap-distance-left:0;mso-wrap-distance-top:0;mso-wrap-distance-right:0;mso-wrap-distance-bottom:0;mso-position-horizontal:absolute;mso-position-horizontal-relative:page;mso-position-vertical:absolute;mso-position-vertical-relative:text;v-text-anchor:top" coordsize="3639185,1270" o:gfxdata="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" path="m,l3638897,e" filled="f" strokeweight=".2205mm">
                 <v:stroke dashstyle="dash"/>
                 <v:path arrowok="t"/>
                 <w10:wrap anchorx="page"/>
@@ -8916,7 +8916,7 @@
           </mc:Choice>
           <mc:Fallback>
             <w:pict>
-              <v:shape w14:anchorId="47C3327B" id="Graphic 8" o:spid="_x0000_s1026" style="position:absolute;margin-left:83.8pt;margin-top:10pt;width:286.55pt;height:.1pt;z-index:15731200;visibility:visible;mso-wrap-style:square;mso-wrap-distance-left:0;mso-wrap-distance-top:0;mso-wrap-distance-right:0;mso-wrap-distance-bottom:0;mso-position-horizontal:absolute;mso-position-horizontal-relative:page;mso-position-vertical:absolute;mso-position-vertical-relative:text;v-text-anchor:top" coordsize="3639185,1270" o:gfxdata="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" path="m,l3638897,e" filled="f" strokeweight=".2205mm">
+              <v:shape w14:anchorId="091C2893" id="Graphic 8" o:spid="_x0000_s1026" style="position:absolute;margin-left:83.8pt;margin-top:10pt;width:286.55pt;height:.1pt;z-index:15731200;visibility:visible;mso-wrap-style:square;mso-wrap-distance-left:0;mso-wrap-distance-top:0;mso-wrap-distance-right:0;mso-wrap-distance-bottom:0;mso-position-horizontal:absolute;mso-position-horizontal-relative:page;mso-position-vertical:absolute;mso-position-vertical-relative:text;v-text-anchor:top" coordsize="3639185,1270" o:gfxdata="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" path="m,l3638897,e" filled="f" strokeweight=".2205mm">
                 <v:stroke dashstyle="dash"/>
                 <v:path arrowok="t"/>
                 <w10:wrap anchorx="page"/>
@@ -9065,7 +9065,7 @@
           </mc:Choice>
           <mc:Fallback>
             <w:pict>
-              <v:shape w14:anchorId="00FC4832" id="Graphic 9" o:spid="_x0000_s1026" style="position:absolute;margin-left:83.8pt;margin-top:26.9pt;width:286.55pt;height:.1pt;z-index:15731712;visibility:visible;mso-wrap-style:square;mso-wrap-distance-left:0;mso-wrap-distance-top:0;mso-wrap-distance-right:0;mso-wrap-distance-bottom:0;mso-position-horizontal:absolute;mso-position-horizontal-relative:page;mso-position-vertical:absolute;mso-position-vertical-relative:text;v-text-anchor:top" coordsize="3639185,1270" o:gfxdata="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" path="m,l3638897,e" filled="f" strokeweight=".2205mm">
+              <v:shape w14:anchorId="31C734E5" id="Graphic 9" o:spid="_x0000_s1026" style="position:absolute;margin-left:83.8pt;margin-top:26.9pt;width:286.55pt;height:.1pt;z-index:15731712;visibility:visible;mso-wrap-style:square;mso-wrap-distance-left:0;mso-wrap-distance-top:0;mso-wrap-distance-right:0;mso-wrap-distance-bottom:0;mso-position-horizontal:absolute;mso-position-horizontal-relative:page;mso-position-vertical:absolute;mso-position-vertical-relative:text;v-text-anchor:top" coordsize="3639185,1270" o:gfxdata="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" path="m,l3638897,e" filled="f" strokeweight=".2205mm">
                 <v:stroke dashstyle="dash"/>
                 <v:path arrowok="t"/>
                 <w10:wrap anchorx="page"/>
@@ -9276,7 +9276,7 @@
           </mc:Choice>
           <mc:Fallback>
             <w:pict>
-              <v:shape w14:anchorId="083E80F0" id="Graphic 10" o:spid="_x0000_s1026" style="position:absolute;margin-left:83.8pt;margin-top:10pt;width:286.55pt;height:.1pt;z-index:15732224;visibility:visible;mso-wrap-style:square;mso-wrap-distance-left:0;mso-wrap-distance-top:0;mso-wrap-distance-right:0;mso-wrap-distance-bottom:0;mso-position-horizontal:absolute;mso-position-horizontal-relative:page;mso-position-vertical:absolute;mso-position-vertical-relative:text;v-text-anchor:top" coordsize="3639185,1270" o:gfxdata="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" path="m,l3638897,e" filled="f" strokeweight=".2205mm">
+              <v:shape w14:anchorId="121BFF10" id="Graphic 10" o:spid="_x0000_s1026" style="position:absolute;margin-left:83.8pt;margin-top:10pt;width:286.55pt;height:.1pt;z-index:15732224;visibility:visible;mso-wrap-style:square;mso-wrap-distance-left:0;mso-wrap-distance-top:0;mso-wrap-distance-right:0;mso-wrap-distance-bottom:0;mso-position-horizontal:absolute;mso-position-horizontal-relative:page;mso-position-vertical:absolute;mso-position-vertical-relative:text;v-text-anchor:top" coordsize="3639185,1270" o:gfxdata="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" path="m,l3638897,e" filled="f" strokeweight=".2205mm">
                 <v:stroke dashstyle="dash"/>
                 <v:path arrowok="t"/>
                 <w10:wrap anchorx="page"/>
@@ -9425,7 +9425,7 @@
           </mc:Choice>
           <mc:Fallback>
             <w:pict>
-              <v:shape w14:anchorId="0D52ED9B" id="Graphic 11" o:spid="_x0000_s1026" style="position:absolute;margin-left:83.8pt;margin-top:26.85pt;width:286.55pt;height:.1pt;z-index:15732736;visibility:visible;mso-wrap-style:square;mso-wrap-distance-left:0;mso-wrap-distance-top:0;mso-wrap-distance-right:0;mso-wrap-distance-bottom:0;mso-position-horizontal:absolute;mso-position-horizontal-relative:page;mso-position-vertical:absolute;mso-position-vertical-relative:text;v-text-anchor:top" coordsize="3639185,1270" o:gfxdata="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" path="m,l3638897,e" filled="f" strokeweight=".2205mm">
+              <v:shape w14:anchorId="2B14DB9B" id="Graphic 11" o:spid="_x0000_s1026" style="position:absolute;margin-left:83.8pt;margin-top:26.85pt;width:286.55pt;height:.1pt;z-index:15732736;visibility:visible;mso-wrap-style:square;mso-wrap-distance-left:0;mso-wrap-distance-top:0;mso-wrap-distance-right:0;mso-wrap-distance-bottom:0;mso-position-horizontal:absolute;mso-position-horizontal-relative:page;mso-position-vertical:absolute;mso-position-vertical-relative:text;v-text-anchor:top" coordsize="3639185,1270" o:gfxdata="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" path="m,l3638897,e" filled="f" strokeweight=".2205mm">
                 <v:stroke dashstyle="dash"/>
                 <v:path arrowok="t"/>
                 <w10:wrap anchorx="page"/>
@@ -9682,7 +9682,7 @@
           </mc:Choice>
           <mc:Fallback>
             <w:pict>
-              <v:shape w14:anchorId="7873449A" id="Graphic 12" o:spid="_x0000_s1026" style="position:absolute;margin-left:83.8pt;margin-top:10pt;width:286.55pt;height:.1pt;z-index:15733248;visibility:visible;mso-wrap-style:square;mso-wrap-distance-left:0;mso-wrap-distance-top:0;mso-wrap-distance-right:0;mso-wrap-distance-bottom:0;mso-position-horizontal:absolute;mso-position-horizontal-relative:page;mso-position-vertical:absolute;mso-position-vertical-relative:text;v-text-anchor:top" coordsize="3639185,1270" o:gfxdata="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" path="m,l3638897,e" filled="f" strokeweight=".2205mm">
+              <v:shape w14:anchorId="27173643" id="Graphic 12" o:spid="_x0000_s1026" style="position:absolute;margin-left:83.8pt;margin-top:10pt;width:286.55pt;height:.1pt;z-index:15733248;visibility:visible;mso-wrap-style:square;mso-wrap-distance-left:0;mso-wrap-distance-top:0;mso-wrap-distance-right:0;mso-wrap-distance-bottom:0;mso-position-horizontal:absolute;mso-position-horizontal-relative:page;mso-position-vertical:absolute;mso-position-vertical-relative:text;v-text-anchor:top" coordsize="3639185,1270" o:gfxdata="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" path="m,l3638897,e" filled="f" strokeweight=".2205mm">
                 <v:stroke dashstyle="dash"/>
                 <v:path arrowok="t"/>
                 <w10:wrap anchorx="page"/>
@@ -9831,7 +9831,7 @@
           </mc:Choice>
           <mc:Fallback>
             <w:pict>
-              <v:shape w14:anchorId="6DADF8F1" id="Graphic 13" o:spid="_x0000_s1026" style="position:absolute;margin-left:83.8pt;margin-top:27.1pt;width:286.55pt;height:.1pt;z-index:15733760;visibility:visible;mso-wrap-style:square;mso-wrap-distance-left:0;mso-wrap-distance-top:0;mso-wrap-distance-right:0;mso-wrap-distance-bottom:0;mso-position-horizontal:absolute;mso-position-horizontal-relative:page;mso-position-vertical:absolute;mso-position-vertical-relative:text;v-text-anchor:top" coordsize="3639185,1270" o:gfxdata="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" path="m,l3638897,e" filled="f" strokeweight=".2205mm">
+              <v:shape w14:anchorId="1A2416BA" id="Graphic 13" o:spid="_x0000_s1026" style="position:absolute;margin-left:83.8pt;margin-top:27.1pt;width:286.55pt;height:.1pt;z-index:15733760;visibility:visible;mso-wrap-style:square;mso-wrap-distance-left:0;mso-wrap-distance-top:0;mso-wrap-distance-right:0;mso-wrap-distance-bottom:0;mso-position-horizontal:absolute;mso-position-horizontal-relative:page;mso-position-vertical:absolute;mso-position-vertical-relative:text;v-text-anchor:top" coordsize="3639185,1270" o:gfxdata="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" path="m,l3638897,e" filled="f" strokeweight=".2205mm">
                 <v:stroke dashstyle="dash"/>
                 <v:path arrowok="t"/>
                 <w10:wrap anchorx="page"/>
@@ -10071,7 +10071,7 @@
           </mc:Choice>
           <mc:Fallback>
             <w:pict>
-              <v:shape w14:anchorId="2D2C8732" id="Graphic 14" o:spid="_x0000_s1026" style="position:absolute;margin-left:83.8pt;margin-top:10pt;width:286.55pt;height:.1pt;z-index:15734272;visibility:visible;mso-wrap-style:square;mso-wrap-distance-left:0;mso-wrap-distance-top:0;mso-wrap-distance-right:0;mso-wrap-distance-bottom:0;mso-position-horizontal:absolute;mso-position-horizontal-relative:page;mso-position-vertical:absolute;mso-position-vertical-relative:text;v-text-anchor:top" coordsize="3639185,1270" o:gfxdata="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" path="m,l3638897,e" filled="f" strokeweight=".2205mm">
+              <v:shape w14:anchorId="38B6768E" id="Graphic 14" o:spid="_x0000_s1026" style="position:absolute;margin-left:83.8pt;margin-top:10pt;width:286.55pt;height:.1pt;z-index:15734272;visibility:visible;mso-wrap-style:square;mso-wrap-distance-left:0;mso-wrap-distance-top:0;mso-wrap-distance-right:0;mso-wrap-distance-bottom:0;mso-position-horizontal:absolute;mso-position-horizontal-relative:page;mso-position-vertical:absolute;mso-position-vertical-relative:text;v-text-anchor:top" coordsize="3639185,1270" o:gfxdata="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" path="m,l3638897,e" filled="f" strokeweight=".2205mm">
                 <v:stroke dashstyle="dash"/>
                 <v:path arrowok="t"/>
                 <w10:wrap anchorx="page"/>
@@ -10880,12 +10880,14 @@
               <w:spacing w:line="351" w:lineRule="exact"/>
               <w:ind w:left="104"/>
               <w:rPr>
+                <w:strike/>
                 <w:sz w:val="20"/>
               </w:rPr>
             </w:pPr>
             <w:proofErr w:type="spellStart"/>
             <w:r>
               <w:rPr>
+                <w:strike/>
                 <w:spacing w:val="-2"/>
                 <w:sz w:val="20"/>
               </w:rPr>
@@ -10894,6 +10896,7 @@
             <w:proofErr w:type="spellEnd"/>
             <w:r>
               <w:rPr>
+                <w:strike/>
                 <w:spacing w:val="-2"/>
                 <w:sz w:val="20"/>
               </w:rPr>
@@ -10911,12 +10914,14 @@
               <w:spacing w:before="1" w:line="228" w:lineRule="auto"/>
               <w:ind w:left="104"/>
               <w:rPr>
+                <w:strike/>
                 <w:sz w:val="20"/>
               </w:rPr>
             </w:pPr>
             <w:proofErr w:type="spellStart"/>
             <w:r>
               <w:rPr>
+                <w:strike/>
                 <w:spacing w:val="-2"/>
                 <w:sz w:val="20"/>
               </w:rPr>
@@ -10925,6 +10930,7 @@
             <w:proofErr w:type="spellEnd"/>
             <w:r>
               <w:rPr>
+                <w:strike/>
                 <w:spacing w:val="-2"/>
                 <w:sz w:val="20"/>
               </w:rPr>
@@ -10933,6 +10939,7 @@
             <w:proofErr w:type="spellStart"/>
             <w:r>
               <w:rPr>
+                <w:strike/>
                 <w:spacing w:val="-2"/>
                 <w:sz w:val="20"/>
               </w:rPr>
@@ -10941,6 +10948,7 @@
             <w:proofErr w:type="spellEnd"/>
             <w:r>
               <w:rPr>
+                <w:strike/>
                 <w:spacing w:val="-2"/>
                 <w:sz w:val="20"/>
               </w:rPr>
@@ -10957,6 +10965,7 @@
               <w:pStyle w:val="TableParagraph"/>
               <w:rPr>
                 <w:rFonts w:ascii="Times New Roman"/>
+                <w:strike/>
                 <w:sz w:val="20"/>
               </w:rPr>
             </w:pPr>
@@ -10972,12 +10981,14 @@
               <w:spacing w:before="1" w:line="228" w:lineRule="auto"/>
               <w:ind w:left="108" w:right="147"/>
               <w:rPr>
+                <w:strike/>
                 <w:sz w:val="20"/>
               </w:rPr>
             </w:pPr>
             <w:proofErr w:type="spellStart"/>
             <w:r>
               <w:rPr>
+                <w:strike/>
                 <w:spacing w:val="-2"/>
                 <w:sz w:val="20"/>
               </w:rPr>
@@ -10986,6 +10997,7 @@
             <w:proofErr w:type="spellEnd"/>
             <w:r>
               <w:rPr>
+                <w:strike/>
                 <w:spacing w:val="-2"/>
                 <w:sz w:val="20"/>
               </w:rPr>
@@ -10994,6 +11006,7 @@
             <w:proofErr w:type="spellStart"/>
             <w:r>
               <w:rPr>
+                <w:strike/>
                 <w:spacing w:val="-2"/>
                 <w:sz w:val="20"/>
               </w:rPr>
@@ -11002,6 +11015,7 @@
             <w:proofErr w:type="spellEnd"/>
             <w:r>
               <w:rPr>
+                <w:strike/>
                 <w:spacing w:val="-2"/>
                 <w:sz w:val="20"/>
               </w:rPr>
@@ -11018,6 +11032,7 @@
               <w:pStyle w:val="TableParagraph"/>
               <w:rPr>
                 <w:rFonts w:ascii="Times New Roman"/>
+                <w:strike/>
                 <w:sz w:val="20"/>
               </w:rPr>
             </w:pPr>
@@ -11034,12 +11049,14 @@
               <w:ind w:left="102" w:right="130"/>
               <w:jc w:val="both"/>
               <w:rPr>
+                <w:strike/>
                 <w:sz w:val="20"/>
               </w:rPr>
             </w:pPr>
             <w:proofErr w:type="spellStart"/>
             <w:r>
               <w:rPr>
+                <w:strike/>
                 <w:spacing w:val="-2"/>
                 <w:sz w:val="20"/>
               </w:rPr>
@@ -11048,6 +11065,7 @@
             <w:proofErr w:type="spellEnd"/>
             <w:r>
               <w:rPr>
+                <w:strike/>
                 <w:spacing w:val="-2"/>
                 <w:sz w:val="20"/>
               </w:rPr>
@@ -11056,6 +11074,7 @@
             <w:proofErr w:type="spellStart"/>
             <w:r>
               <w:rPr>
+                <w:strike/>
                 <w:spacing w:val="-2"/>
                 <w:sz w:val="20"/>
               </w:rPr>
@@ -11064,6 +11083,7 @@
             <w:proofErr w:type="spellEnd"/>
             <w:r>
               <w:rPr>
+                <w:strike/>
                 <w:spacing w:val="-2"/>
                 <w:sz w:val="20"/>
               </w:rPr>
@@ -11072,6 +11092,7 @@
             <w:proofErr w:type="spellStart"/>
             <w:r>
               <w:rPr>
+                <w:strike/>
                 <w:spacing w:val="-2"/>
                 <w:sz w:val="20"/>
               </w:rPr>
@@ -11080,6 +11101,7 @@
             <w:proofErr w:type="spellEnd"/>
             <w:r>
               <w:rPr>
+                <w:strike/>
                 <w:spacing w:val="-2"/>
                 <w:sz w:val="20"/>
               </w:rPr>
@@ -11096,6 +11118,7 @@
               <w:pStyle w:val="TableParagraph"/>
               <w:rPr>
                 <w:rFonts w:ascii="Times New Roman"/>
+                <w:strike/>
                 <w:sz w:val="20"/>
               </w:rPr>
             </w:pPr>
@@ -11155,6 +11178,7 @@
               <w:pStyle w:val="TableParagraph"/>
               <w:rPr>
                 <w:rFonts w:ascii="Times New Roman"/>
+                <w:strike/>
                 <w:sz w:val="20"/>
               </w:rPr>
             </w:pPr>
@@ -11170,12 +11194,14 @@
               <w:spacing w:before="1" w:line="228" w:lineRule="auto"/>
               <w:ind w:left="104"/>
               <w:rPr>
+                <w:strike/>
                 <w:sz w:val="20"/>
               </w:rPr>
             </w:pPr>
             <w:proofErr w:type="spellStart"/>
             <w:r>
               <w:rPr>
+                <w:strike/>
                 <w:spacing w:val="-2"/>
                 <w:sz w:val="20"/>
               </w:rPr>
@@ -11184,6 +11210,7 @@
             <w:proofErr w:type="spellEnd"/>
             <w:r>
               <w:rPr>
+                <w:strike/>
                 <w:spacing w:val="-2"/>
                 <w:sz w:val="20"/>
               </w:rPr>
@@ -11192,6 +11219,7 @@
             <w:proofErr w:type="spellStart"/>
             <w:r>
               <w:rPr>
+                <w:strike/>
                 <w:spacing w:val="-2"/>
                 <w:sz w:val="20"/>
               </w:rPr>
@@ -11200,6 +11228,7 @@
             <w:proofErr w:type="spellEnd"/>
             <w:r>
               <w:rPr>
+                <w:strike/>
                 <w:spacing w:val="-2"/>
                 <w:sz w:val="20"/>
               </w:rPr>
@@ -11208,6 +11237,7 @@
             <w:proofErr w:type="spellStart"/>
             <w:r>
               <w:rPr>
+                <w:strike/>
                 <w:spacing w:val="-2"/>
                 <w:sz w:val="20"/>
               </w:rPr>
@@ -11216,6 +11246,7 @@
             <w:proofErr w:type="spellEnd"/>
             <w:r>
               <w:rPr>
+                <w:strike/>
                 <w:spacing w:val="-2"/>
                 <w:sz w:val="20"/>
               </w:rPr>
@@ -11224,6 +11255,7 @@
             <w:proofErr w:type="spellStart"/>
             <w:r>
               <w:rPr>
+                <w:strike/>
                 <w:spacing w:val="-2"/>
                 <w:sz w:val="20"/>
               </w:rPr>
@@ -11232,6 +11264,7 @@
             <w:proofErr w:type="spellEnd"/>
             <w:r>
               <w:rPr>
+                <w:strike/>
                 <w:spacing w:val="-2"/>
                 <w:sz w:val="20"/>
               </w:rPr>
@@ -11248,6 +11281,7 @@
               <w:pStyle w:val="TableParagraph"/>
               <w:rPr>
                 <w:rFonts w:ascii="Times New Roman"/>
+                <w:strike/>
                 <w:sz w:val="20"/>
               </w:rPr>
             </w:pPr>
@@ -11262,6 +11296,7 @@
               <w:pStyle w:val="TableParagraph"/>
               <w:rPr>
                 <w:rFonts w:ascii="Times New Roman"/>
+                <w:strike/>
                 <w:sz w:val="20"/>
               </w:rPr>
             </w:pPr>
@@ -11277,12 +11312,14 @@
               <w:spacing w:line="247" w:lineRule="auto"/>
               <w:ind w:left="102"/>
               <w:rPr>
+                <w:strike/>
                 <w:sz w:val="20"/>
               </w:rPr>
             </w:pPr>
             <w:proofErr w:type="spellStart"/>
             <w:r>
               <w:rPr>
+                <w:strike/>
                 <w:spacing w:val="-2"/>
                 <w:sz w:val="20"/>
               </w:rPr>
@@ -11291,6 +11328,7 @@
             <w:proofErr w:type="spellEnd"/>
             <w:r>
               <w:rPr>
+                <w:strike/>
                 <w:spacing w:val="-2"/>
                 <w:sz w:val="20"/>
               </w:rPr>
@@ -11299,6 +11337,7 @@
             <w:proofErr w:type="spellStart"/>
             <w:r>
               <w:rPr>
+                <w:strike/>
                 <w:spacing w:val="-2"/>
                 <w:sz w:val="20"/>
               </w:rPr>
@@ -11307,6 +11346,7 @@
             <w:proofErr w:type="spellEnd"/>
             <w:r>
               <w:rPr>
+                <w:strike/>
                 <w:spacing w:val="-2"/>
                 <w:sz w:val="20"/>
               </w:rPr>
@@ -11314,6 +11354,7 @@
             </w:r>
             <w:r>
               <w:rPr>
+                <w:strike/>
                 <w:spacing w:val="-4"/>
                 <w:sz w:val="20"/>
               </w:rPr>
@@ -11322,6 +11363,7 @@
             <w:proofErr w:type="spellStart"/>
             <w:r>
               <w:rPr>
+                <w:strike/>
                 <w:spacing w:val="-2"/>
                 <w:sz w:val="20"/>
               </w:rPr>
@@ -11335,11 +11377,13 @@
               <w:spacing w:line="312" w:lineRule="exact"/>
               <w:ind w:left="102"/>
               <w:rPr>
-                <w:sz w:val="20"/>
-              </w:rPr>
-            </w:pPr>
-            <w:r>
-              <w:rPr>
+                <w:strike/>
+                <w:sz w:val="20"/>
+              </w:rPr>
+            </w:pPr>
+            <w:r>
+              <w:rPr>
+                <w:strike/>
                 <w:spacing w:val="-10"/>
                 <w:sz w:val="20"/>
               </w:rPr>
@@ -11356,6 +11400,7 @@
               <w:pStyle w:val="TableParagraph"/>
               <w:rPr>
                 <w:rFonts w:ascii="Times New Roman"/>
+                <w:strike/>
                 <w:sz w:val="20"/>
               </w:rPr>
             </w:pPr>
@@ -11371,12 +11416,14 @@
               <w:spacing w:line="247" w:lineRule="auto"/>
               <w:ind w:left="102"/>
               <w:rPr>
+                <w:strike/>
                 <w:sz w:val="20"/>
               </w:rPr>
             </w:pPr>
             <w:proofErr w:type="spellStart"/>
             <w:r>
               <w:rPr>
+                <w:strike/>
                 <w:spacing w:val="-2"/>
                 <w:sz w:val="20"/>
               </w:rPr>
@@ -11385,6 +11432,7 @@
             <w:proofErr w:type="spellEnd"/>
             <w:r>
               <w:rPr>
+                <w:strike/>
                 <w:spacing w:val="-2"/>
                 <w:sz w:val="20"/>
               </w:rPr>
@@ -11393,6 +11441,7 @@
             <w:proofErr w:type="spellStart"/>
             <w:r>
               <w:rPr>
+                <w:strike/>
                 <w:spacing w:val="-2"/>
                 <w:sz w:val="20"/>
               </w:rPr>
@@ -11401,6 +11450,7 @@
             <w:proofErr w:type="spellEnd"/>
             <w:r>
               <w:rPr>
+                <w:strike/>
                 <w:spacing w:val="-2"/>
                 <w:sz w:val="20"/>
               </w:rPr>
@@ -11408,6 +11458,7 @@
             </w:r>
             <w:r>
               <w:rPr>
+                <w:strike/>
                 <w:spacing w:val="-4"/>
                 <w:sz w:val="20"/>
               </w:rPr>
@@ -11416,6 +11467,7 @@
             <w:proofErr w:type="spellStart"/>
             <w:r>
               <w:rPr>
+                <w:strike/>
                 <w:spacing w:val="-2"/>
                 <w:sz w:val="20"/>
               </w:rPr>
@@ -12476,12 +12528,14 @@
               <w:spacing w:line="244" w:lineRule="auto"/>
               <w:ind w:left="104"/>
               <w:rPr>
+                <w:strike/>
                 <w:sz w:val="20"/>
               </w:rPr>
             </w:pPr>
             <w:proofErr w:type="spellStart"/>
             <w:r>
               <w:rPr>
+                <w:strike/>
                 <w:spacing w:val="-2"/>
                 <w:sz w:val="20"/>
               </w:rPr>
@@ -12490,6 +12544,7 @@
             <w:proofErr w:type="spellEnd"/>
             <w:r>
               <w:rPr>
+                <w:strike/>
                 <w:spacing w:val="-2"/>
                 <w:sz w:val="20"/>
               </w:rPr>
@@ -12498,6 +12553,7 @@
             <w:proofErr w:type="spellStart"/>
             <w:r>
               <w:rPr>
+                <w:strike/>
                 <w:spacing w:val="-2"/>
                 <w:sz w:val="20"/>
               </w:rPr>
@@ -12506,6 +12562,7 @@
             <w:proofErr w:type="spellEnd"/>
             <w:r>
               <w:rPr>
+                <w:strike/>
                 <w:spacing w:val="-2"/>
                 <w:sz w:val="20"/>
               </w:rPr>
@@ -12522,6 +12579,7 @@
               <w:pStyle w:val="TableParagraph"/>
               <w:rPr>
                 <w:rFonts w:ascii="Times New Roman"/>
+                <w:strike/>
                 <w:sz w:val="20"/>
               </w:rPr>
             </w:pPr>
@@ -12537,12 +12595,14 @@
               <w:spacing w:line="247" w:lineRule="auto"/>
               <w:ind w:left="108" w:right="98"/>
               <w:rPr>
+                <w:strike/>
                 <w:sz w:val="20"/>
               </w:rPr>
             </w:pPr>
             <w:proofErr w:type="spellStart"/>
             <w:r>
               <w:rPr>
+                <w:strike/>
                 <w:spacing w:val="-2"/>
                 <w:sz w:val="20"/>
               </w:rPr>
@@ -12551,6 +12611,7 @@
             <w:proofErr w:type="spellEnd"/>
             <w:r>
               <w:rPr>
+                <w:strike/>
                 <w:spacing w:val="-2"/>
                 <w:sz w:val="20"/>
               </w:rPr>
@@ -12558,6 +12619,7 @@
             </w:r>
             <w:r>
               <w:rPr>
+                <w:strike/>
                 <w:spacing w:val="-10"/>
                 <w:sz w:val="20"/>
               </w:rPr>
@@ -12565,6 +12627,7 @@
             </w:r>
             <w:r>
               <w:rPr>
+                <w:strike/>
                 <w:spacing w:val="80"/>
                 <w:sz w:val="20"/>
               </w:rPr>
@@ -12573,6 +12636,7 @@
             <w:proofErr w:type="spellStart"/>
             <w:r>
               <w:rPr>
+                <w:strike/>
                 <w:spacing w:val="-2"/>
                 <w:sz w:val="20"/>
               </w:rPr>
@@ -12581,6 +12645,7 @@
             <w:proofErr w:type="spellEnd"/>
             <w:r>
               <w:rPr>
+                <w:strike/>
                 <w:spacing w:val="-2"/>
                 <w:sz w:val="20"/>
               </w:rPr>
@@ -12597,6 +12662,7 @@
               <w:pStyle w:val="TableParagraph"/>
               <w:rPr>
                 <w:rFonts w:ascii="Times New Roman"/>
+                <w:strike/>
                 <w:sz w:val="20"/>
               </w:rPr>
             </w:pPr>
@@ -12612,12 +12678,14 @@
               <w:spacing w:line="244" w:lineRule="auto"/>
               <w:ind w:left="102"/>
               <w:rPr>
+                <w:strike/>
                 <w:sz w:val="20"/>
               </w:rPr>
             </w:pPr>
             <w:proofErr w:type="spellStart"/>
             <w:r>
               <w:rPr>
+                <w:strike/>
                 <w:spacing w:val="-2"/>
                 <w:sz w:val="20"/>
               </w:rPr>
@@ -12626,6 +12694,7 @@
             <w:proofErr w:type="spellEnd"/>
             <w:r>
               <w:rPr>
+                <w:strike/>
                 <w:spacing w:val="-2"/>
                 <w:sz w:val="20"/>
               </w:rPr>
@@ -12634,6 +12703,7 @@
             <w:proofErr w:type="spellStart"/>
             <w:r>
               <w:rPr>
+                <w:strike/>
                 <w:spacing w:val="-2"/>
                 <w:sz w:val="20"/>
               </w:rPr>
@@ -12642,6 +12712,7 @@
             <w:proofErr w:type="spellEnd"/>
             <w:r>
               <w:rPr>
+                <w:strike/>
                 <w:spacing w:val="-2"/>
                 <w:sz w:val="20"/>
               </w:rPr>
@@ -12774,12 +12845,14 @@
               <w:ind w:left="104" w:right="122"/>
               <w:jc w:val="both"/>
               <w:rPr>
+                <w:strike/>
                 <w:sz w:val="20"/>
               </w:rPr>
             </w:pPr>
             <w:proofErr w:type="spellStart"/>
             <w:r>
               <w:rPr>
+                <w:strike/>
                 <w:spacing w:val="-2"/>
                 <w:sz w:val="20"/>
               </w:rPr>
@@ -12788,6 +12861,7 @@
             <w:proofErr w:type="spellEnd"/>
             <w:r>
               <w:rPr>
+                <w:strike/>
                 <w:spacing w:val="-2"/>
                 <w:sz w:val="20"/>
               </w:rPr>
@@ -12796,6 +12870,7 @@
             <w:proofErr w:type="spellStart"/>
             <w:r>
               <w:rPr>
+                <w:strike/>
                 <w:spacing w:val="-2"/>
                 <w:sz w:val="20"/>
               </w:rPr>
@@ -12804,6 +12879,7 @@
             <w:proofErr w:type="spellEnd"/>
             <w:r>
               <w:rPr>
+                <w:strike/>
                 <w:spacing w:val="-2"/>
                 <w:sz w:val="20"/>
               </w:rPr>
@@ -12812,6 +12888,7 @@
             <w:proofErr w:type="spellStart"/>
             <w:r>
               <w:rPr>
+                <w:strike/>
                 <w:spacing w:val="-2"/>
                 <w:sz w:val="20"/>
               </w:rPr>
@@ -12825,12 +12902,14 @@
               <w:spacing w:line="361" w:lineRule="exact"/>
               <w:ind w:left="104"/>
               <w:rPr>
+                <w:strike/>
                 <w:sz w:val="20"/>
               </w:rPr>
             </w:pPr>
             <w:proofErr w:type="spellStart"/>
             <w:r>
               <w:rPr>
+                <w:strike/>
                 <w:spacing w:val="-2"/>
                 <w:sz w:val="20"/>
               </w:rPr>
@@ -12839,6 +12918,7 @@
             <w:proofErr w:type="spellEnd"/>
             <w:r>
               <w:rPr>
+                <w:strike/>
                 <w:spacing w:val="-2"/>
                 <w:sz w:val="20"/>
               </w:rPr>
@@ -12855,6 +12935,7 @@
               <w:pStyle w:val="TableParagraph"/>
               <w:rPr>
                 <w:rFonts w:ascii="Times New Roman"/>
+                <w:strike/>
                 <w:sz w:val="20"/>
               </w:rPr>
             </w:pPr>
@@ -12871,12 +12952,14 @@
               <w:ind w:left="108" w:right="108"/>
               <w:jc w:val="both"/>
               <w:rPr>
+                <w:strike/>
                 <w:sz w:val="20"/>
               </w:rPr>
             </w:pPr>
             <w:proofErr w:type="spellStart"/>
             <w:r>
               <w:rPr>
+                <w:strike/>
                 <w:spacing w:val="-2"/>
                 <w:sz w:val="20"/>
               </w:rPr>
@@ -12885,6 +12968,7 @@
             <w:proofErr w:type="spellEnd"/>
             <w:r>
               <w:rPr>
+                <w:strike/>
                 <w:spacing w:val="-2"/>
                 <w:sz w:val="20"/>
               </w:rPr>
@@ -12893,6 +12977,7 @@
             <w:proofErr w:type="spellStart"/>
             <w:r>
               <w:rPr>
+                <w:strike/>
                 <w:spacing w:val="-2"/>
                 <w:sz w:val="20"/>
               </w:rPr>
@@ -12901,6 +12986,7 @@
             <w:proofErr w:type="spellEnd"/>
             <w:r>
               <w:rPr>
+                <w:strike/>
                 <w:spacing w:val="-2"/>
                 <w:sz w:val="20"/>
               </w:rPr>
@@ -12909,6 +12995,7 @@
             <w:proofErr w:type="spellStart"/>
             <w:r>
               <w:rPr>
+                <w:strike/>
                 <w:spacing w:val="-2"/>
                 <w:sz w:val="20"/>
               </w:rPr>
@@ -12917,6 +13004,7 @@
             <w:proofErr w:type="spellEnd"/>
             <w:r>
               <w:rPr>
+                <w:strike/>
                 <w:spacing w:val="-2"/>
                 <w:sz w:val="20"/>
               </w:rPr>
@@ -12929,11 +13017,13 @@
               <w:spacing w:line="361" w:lineRule="exact"/>
               <w:ind w:left="108"/>
               <w:rPr>
-                <w:sz w:val="20"/>
-              </w:rPr>
-            </w:pPr>
-            <w:r>
-              <w:rPr>
+                <w:strike/>
+                <w:sz w:val="20"/>
+              </w:rPr>
+            </w:pPr>
+            <w:r>
+              <w:rPr>
+                <w:strike/>
                 <w:spacing w:val="-10"/>
                 <w:sz w:val="20"/>
               </w:rPr>
@@ -12950,6 +13040,7 @@
               <w:pStyle w:val="TableParagraph"/>
               <w:rPr>
                 <w:rFonts w:ascii="Times New Roman"/>
+                <w:strike/>
                 <w:sz w:val="20"/>
               </w:rPr>
             </w:pPr>
@@ -12966,12 +13057,14 @@
               <w:ind w:left="102" w:right="138"/>
               <w:jc w:val="both"/>
               <w:rPr>
+                <w:strike/>
                 <w:sz w:val="20"/>
               </w:rPr>
             </w:pPr>
             <w:proofErr w:type="spellStart"/>
             <w:r>
               <w:rPr>
+                <w:strike/>
                 <w:spacing w:val="-2"/>
                 <w:sz w:val="20"/>
               </w:rPr>
@@ -12980,6 +13073,7 @@
             <w:proofErr w:type="spellEnd"/>
             <w:r>
               <w:rPr>
+                <w:strike/>
                 <w:spacing w:val="-2"/>
                 <w:sz w:val="20"/>
               </w:rPr>
@@ -12988,6 +13082,7 @@
             <w:proofErr w:type="spellStart"/>
             <w:r>
               <w:rPr>
+                <w:strike/>
                 <w:spacing w:val="-2"/>
                 <w:sz w:val="20"/>
               </w:rPr>
@@ -12996,6 +13091,7 @@
             <w:proofErr w:type="spellEnd"/>
             <w:r>
               <w:rPr>
+                <w:strike/>
                 <w:spacing w:val="-2"/>
                 <w:sz w:val="20"/>
               </w:rPr>
@@ -13003,6 +13099,7 @@
             </w:r>
             <w:r>
               <w:rPr>
+                <w:strike/>
                 <w:spacing w:val="-4"/>
                 <w:sz w:val="20"/>
               </w:rPr>
@@ -13093,12 +13190,14 @@
               <w:spacing w:line="247" w:lineRule="auto"/>
               <w:ind w:left="104"/>
               <w:rPr>
+                <w:strike/>
                 <w:sz w:val="20"/>
               </w:rPr>
             </w:pPr>
             <w:proofErr w:type="spellStart"/>
             <w:r>
               <w:rPr>
+                <w:strike/>
                 <w:spacing w:val="-2"/>
                 <w:sz w:val="20"/>
               </w:rPr>
@@ -13107,6 +13206,7 @@
             <w:proofErr w:type="spellEnd"/>
             <w:r>
               <w:rPr>
+                <w:strike/>
                 <w:spacing w:val="-2"/>
                 <w:sz w:val="20"/>
               </w:rPr>
@@ -13115,6 +13215,7 @@
             <w:proofErr w:type="spellStart"/>
             <w:r>
               <w:rPr>
+                <w:strike/>
                 <w:spacing w:val="-2"/>
                 <w:sz w:val="20"/>
               </w:rPr>
@@ -13123,6 +13224,7 @@
             <w:proofErr w:type="spellEnd"/>
             <w:r>
               <w:rPr>
+                <w:strike/>
                 <w:spacing w:val="-2"/>
                 <w:sz w:val="20"/>
               </w:rPr>
@@ -13139,6 +13241,7 @@
               <w:pStyle w:val="TableParagraph"/>
               <w:rPr>
                 <w:rFonts w:ascii="Times New Roman"/>
+                <w:strike/>
                 <w:sz w:val="20"/>
               </w:rPr>
             </w:pPr>
@@ -13153,6 +13256,7 @@
               <w:pStyle w:val="TableParagraph"/>
               <w:rPr>
                 <w:rFonts w:ascii="Times New Roman"/>
+                <w:strike/>
                 <w:sz w:val="20"/>
               </w:rPr>
             </w:pPr>
@@ -13167,6 +13271,7 @@
               <w:pStyle w:val="TableParagraph"/>
               <w:rPr>
                 <w:rFonts w:ascii="Times New Roman"/>
+                <w:strike/>
                 <w:sz w:val="20"/>
               </w:rPr>
             </w:pPr>
@@ -13182,12 +13287,14 @@
               <w:spacing w:line="247" w:lineRule="auto"/>
               <w:ind w:left="102"/>
               <w:rPr>
+                <w:strike/>
                 <w:sz w:val="20"/>
               </w:rPr>
             </w:pPr>
             <w:proofErr w:type="spellStart"/>
             <w:r>
               <w:rPr>
+                <w:strike/>
                 <w:spacing w:val="-2"/>
                 <w:sz w:val="20"/>
               </w:rPr>
@@ -13196,6 +13303,7 @@
             <w:proofErr w:type="spellEnd"/>
             <w:r>
               <w:rPr>
+                <w:strike/>
                 <w:spacing w:val="-2"/>
                 <w:sz w:val="20"/>
               </w:rPr>
@@ -13207,11 +13315,13 @@
               <w:pStyle w:val="TableParagraph"/>
               <w:ind w:left="102"/>
               <w:rPr>
-                <w:sz w:val="20"/>
-              </w:rPr>
-            </w:pPr>
-            <w:r>
-              <w:rPr>
+                <w:strike/>
+                <w:sz w:val="20"/>
+              </w:rPr>
+            </w:pPr>
+            <w:r>
+              <w:rPr>
+                <w:strike/>
                 <w:spacing w:val="-10"/>
                 <w:sz w:val="20"/>
               </w:rPr>
@@ -14103,12 +14213,14 @@
               <w:spacing w:line="244" w:lineRule="auto"/>
               <w:ind w:left="102"/>
               <w:rPr>
+                <w:strike/>
                 <w:sz w:val="20"/>
               </w:rPr>
             </w:pPr>
             <w:proofErr w:type="spellStart"/>
             <w:r>
               <w:rPr>
+                <w:strike/>
                 <w:spacing w:val="-2"/>
                 <w:sz w:val="20"/>
               </w:rPr>
@@ -14117,6 +14229,7 @@
             <w:proofErr w:type="spellEnd"/>
             <w:r>
               <w:rPr>
+                <w:strike/>
                 <w:spacing w:val="-2"/>
                 <w:sz w:val="20"/>
               </w:rPr>
@@ -14125,6 +14238,7 @@
             <w:proofErr w:type="spellStart"/>
             <w:r>
               <w:rPr>
+                <w:strike/>
                 <w:spacing w:val="-2"/>
                 <w:sz w:val="20"/>
               </w:rPr>
@@ -14133,6 +14247,7 @@
             <w:proofErr w:type="spellEnd"/>
             <w:r>
               <w:rPr>
+                <w:strike/>
                 <w:spacing w:val="-2"/>
                 <w:sz w:val="20"/>
               </w:rPr>
@@ -14194,6 +14309,7 @@
               <w:pStyle w:val="TableParagraph"/>
               <w:rPr>
                 <w:rFonts w:ascii="Times New Roman"/>
+                <w:strike/>
                 <w:sz w:val="20"/>
               </w:rPr>
             </w:pPr>
@@ -14210,12 +14326,14 @@
               <w:ind w:left="104" w:right="149"/>
               <w:jc w:val="both"/>
               <w:rPr>
+                <w:strike/>
                 <w:sz w:val="20"/>
               </w:rPr>
             </w:pPr>
             <w:proofErr w:type="spellStart"/>
             <w:r>
               <w:rPr>
+                <w:strike/>
                 <w:spacing w:val="-2"/>
                 <w:sz w:val="20"/>
               </w:rPr>
@@ -14224,6 +14342,7 @@
             <w:proofErr w:type="spellEnd"/>
             <w:r>
               <w:rPr>
+                <w:strike/>
                 <w:spacing w:val="-2"/>
                 <w:sz w:val="20"/>
               </w:rPr>
@@ -14232,6 +14351,7 @@
             <w:proofErr w:type="spellStart"/>
             <w:r>
               <w:rPr>
+                <w:strike/>
                 <w:spacing w:val="-2"/>
                 <w:sz w:val="20"/>
               </w:rPr>
@@ -14240,6 +14360,7 @@
             <w:proofErr w:type="spellEnd"/>
             <w:r>
               <w:rPr>
+                <w:strike/>
                 <w:spacing w:val="-2"/>
                 <w:sz w:val="20"/>
               </w:rPr>
@@ -14248,6 +14369,7 @@
             <w:proofErr w:type="spellStart"/>
             <w:r>
               <w:rPr>
+                <w:strike/>
                 <w:spacing w:val="-2"/>
                 <w:sz w:val="20"/>
               </w:rPr>
@@ -14256,6 +14378,7 @@
             <w:proofErr w:type="spellEnd"/>
             <w:r>
               <w:rPr>
+                <w:strike/>
                 <w:spacing w:val="-2"/>
                 <w:sz w:val="20"/>
               </w:rPr>
@@ -14272,6 +14395,7 @@
               <w:pStyle w:val="TableParagraph"/>
               <w:rPr>
                 <w:rFonts w:ascii="Times New Roman"/>
+                <w:strike/>
                 <w:sz w:val="20"/>
               </w:rPr>
             </w:pPr>
@@ -14286,6 +14410,7 @@
               <w:pStyle w:val="TableParagraph"/>
               <w:rPr>
                 <w:rFonts w:ascii="Times New Roman"/>
+                <w:strike/>
                 <w:sz w:val="20"/>
               </w:rPr>
             </w:pPr>
@@ -14302,12 +14427,14 @@
               <w:ind w:left="102" w:right="143"/>
               <w:jc w:val="both"/>
               <w:rPr>
+                <w:strike/>
                 <w:sz w:val="20"/>
               </w:rPr>
             </w:pPr>
             <w:proofErr w:type="spellStart"/>
             <w:r>
               <w:rPr>
+                <w:strike/>
                 <w:spacing w:val="-2"/>
                 <w:sz w:val="20"/>
               </w:rPr>
@@ -14316,6 +14443,7 @@
             <w:proofErr w:type="spellEnd"/>
             <w:r>
               <w:rPr>
+                <w:strike/>
                 <w:spacing w:val="-2"/>
                 <w:sz w:val="20"/>
               </w:rPr>
@@ -14324,6 +14452,7 @@
             <w:proofErr w:type="spellStart"/>
             <w:r>
               <w:rPr>
+                <w:strike/>
                 <w:spacing w:val="-2"/>
                 <w:sz w:val="20"/>
               </w:rPr>
@@ -14332,6 +14461,7 @@
             <w:proofErr w:type="spellEnd"/>
             <w:r>
               <w:rPr>
+                <w:strike/>
                 <w:spacing w:val="-2"/>
                 <w:sz w:val="20"/>
               </w:rPr>
@@ -14340,6 +14470,7 @@
             <w:proofErr w:type="spellStart"/>
             <w:r>
               <w:rPr>
+                <w:strike/>
                 <w:spacing w:val="-2"/>
                 <w:sz w:val="20"/>
               </w:rPr>
@@ -14353,12 +14484,14 @@
               <w:spacing w:line="361" w:lineRule="exact"/>
               <w:ind w:left="102"/>
               <w:rPr>
+                <w:strike/>
                 <w:sz w:val="20"/>
               </w:rPr>
             </w:pPr>
             <w:proofErr w:type="spellStart"/>
             <w:r>
               <w:rPr>
+                <w:strike/>
                 <w:spacing w:val="-2"/>
                 <w:sz w:val="20"/>
               </w:rPr>
@@ -14367,6 +14500,7 @@
             <w:proofErr w:type="spellEnd"/>
             <w:r>
               <w:rPr>
+                <w:strike/>
                 <w:spacing w:val="-2"/>
                 <w:sz w:val="20"/>
               </w:rPr>
@@ -14383,6 +14517,7 @@
               <w:pStyle w:val="TableParagraph"/>
               <w:rPr>
                 <w:rFonts w:ascii="Times New Roman"/>
+                <w:strike/>
                 <w:sz w:val="20"/>
               </w:rPr>
             </w:pPr>
@@ -14399,12 +14534,14 @@
               <w:ind w:left="102" w:right="156"/>
               <w:jc w:val="both"/>
               <w:rPr>
+                <w:strike/>
                 <w:sz w:val="20"/>
               </w:rPr>
             </w:pPr>
             <w:proofErr w:type="spellStart"/>
             <w:r>
               <w:rPr>
+                <w:strike/>
                 <w:spacing w:val="-2"/>
                 <w:sz w:val="20"/>
               </w:rPr>
@@ -14413,6 +14550,7 @@
             <w:proofErr w:type="spellEnd"/>
             <w:r>
               <w:rPr>
+                <w:strike/>
                 <w:spacing w:val="-2"/>
                 <w:sz w:val="20"/>
               </w:rPr>
@@ -14421,6 +14559,7 @@
             <w:proofErr w:type="spellStart"/>
             <w:r>
               <w:rPr>
+                <w:strike/>
                 <w:spacing w:val="-2"/>
                 <w:sz w:val="20"/>
               </w:rPr>
@@ -14429,6 +14568,7 @@
             <w:proofErr w:type="spellEnd"/>
             <w:r>
               <w:rPr>
+                <w:strike/>
                 <w:spacing w:val="-2"/>
                 <w:sz w:val="20"/>
               </w:rPr>
@@ -14437,6 +14577,7 @@
             <w:proofErr w:type="spellStart"/>
             <w:r>
               <w:rPr>
+                <w:strike/>
                 <w:spacing w:val="-2"/>
                 <w:sz w:val="20"/>
               </w:rPr>
@@ -14450,12 +14591,14 @@
               <w:spacing w:line="361" w:lineRule="exact"/>
               <w:ind w:left="102"/>
               <w:rPr>
+                <w:strike/>
                 <w:sz w:val="20"/>
               </w:rPr>
             </w:pPr>
             <w:proofErr w:type="spellStart"/>
             <w:r>
               <w:rPr>
+                <w:strike/>
                 <w:spacing w:val="-2"/>
                 <w:sz w:val="20"/>
               </w:rPr>
@@ -14464,6 +14607,7 @@
             <w:proofErr w:type="spellEnd"/>
             <w:r>
               <w:rPr>
+                <w:strike/>
                 <w:spacing w:val="-2"/>
                 <w:sz w:val="20"/>
               </w:rPr>
@@ -14526,12 +14670,14 @@
               <w:spacing w:line="247" w:lineRule="auto"/>
               <w:ind w:left="104"/>
               <w:rPr>
+                <w:strike/>
                 <w:sz w:val="20"/>
               </w:rPr>
             </w:pPr>
             <w:proofErr w:type="spellStart"/>
             <w:r>
               <w:rPr>
+                <w:strike/>
                 <w:spacing w:val="-2"/>
                 <w:sz w:val="20"/>
               </w:rPr>
@@ -14540,6 +14686,7 @@
             <w:proofErr w:type="spellEnd"/>
             <w:r>
               <w:rPr>
+                <w:strike/>
                 <w:spacing w:val="-2"/>
                 <w:sz w:val="20"/>
               </w:rPr>
@@ -14548,6 +14695,7 @@
             <w:proofErr w:type="spellStart"/>
             <w:r>
               <w:rPr>
+                <w:strike/>
                 <w:spacing w:val="-2"/>
                 <w:sz w:val="20"/>
               </w:rPr>
@@ -14556,6 +14704,7 @@
             <w:proofErr w:type="spellEnd"/>
             <w:r>
               <w:rPr>
+                <w:strike/>
                 <w:spacing w:val="-2"/>
                 <w:sz w:val="20"/>
               </w:rPr>
@@ -14572,6 +14721,7 @@
               <w:pStyle w:val="TableParagraph"/>
               <w:rPr>
                 <w:rFonts w:ascii="Times New Roman"/>
+                <w:strike/>
                 <w:sz w:val="20"/>
               </w:rPr>
             </w:pPr>
@@ -14587,12 +14737,14 @@
               <w:spacing w:line="247" w:lineRule="auto"/>
               <w:ind w:left="108"/>
               <w:rPr>
+                <w:strike/>
                 <w:sz w:val="20"/>
               </w:rPr>
             </w:pPr>
             <w:proofErr w:type="spellStart"/>
             <w:r>
               <w:rPr>
+                <w:strike/>
                 <w:spacing w:val="-2"/>
                 <w:sz w:val="20"/>
               </w:rPr>
@@ -14601,6 +14753,7 @@
             <w:proofErr w:type="spellEnd"/>
             <w:r>
               <w:rPr>
+                <w:strike/>
                 <w:spacing w:val="-2"/>
                 <w:sz w:val="20"/>
               </w:rPr>
@@ -14609,6 +14762,7 @@
             <w:proofErr w:type="spellStart"/>
             <w:r>
               <w:rPr>
+                <w:strike/>
                 <w:spacing w:val="-2"/>
                 <w:sz w:val="20"/>
               </w:rPr>
@@ -14617,6 +14771,7 @@
             <w:proofErr w:type="spellEnd"/>
             <w:r>
               <w:rPr>
+                <w:strike/>
                 <w:spacing w:val="-2"/>
                 <w:sz w:val="20"/>
               </w:rPr>
@@ -14624,6 +14779,7 @@
             </w:r>
             <w:r>
               <w:rPr>
+                <w:strike/>
                 <w:spacing w:val="-4"/>
                 <w:sz w:val="20"/>
               </w:rPr>
@@ -14632,6 +14788,7 @@
             <w:proofErr w:type="spellStart"/>
             <w:r>
               <w:rPr>
+                <w:strike/>
                 <w:spacing w:val="-2"/>
                 <w:sz w:val="20"/>
               </w:rPr>
@@ -14645,12 +14802,14 @@
               <w:spacing w:line="362" w:lineRule="exact"/>
               <w:ind w:left="108"/>
               <w:rPr>
+                <w:strike/>
                 <w:sz w:val="20"/>
               </w:rPr>
             </w:pPr>
             <w:proofErr w:type="spellStart"/>
             <w:r>
               <w:rPr>
+                <w:strike/>
                 <w:spacing w:val="-5"/>
                 <w:sz w:val="20"/>
               </w:rPr>
@@ -14668,6 +14827,7 @@
               <w:pStyle w:val="TableParagraph"/>
               <w:rPr>
                 <w:rFonts w:ascii="Times New Roman"/>
+                <w:strike/>
                 <w:sz w:val="20"/>
               </w:rPr>
             </w:pPr>
@@ -14682,6 +14842,7 @@
               <w:pStyle w:val="TableParagraph"/>
               <w:rPr>
                 <w:rFonts w:ascii="Times New Roman"/>
+                <w:strike/>
                 <w:sz w:val="20"/>
               </w:rPr>
             </w:pPr>
@@ -14697,12 +14858,14 @@
               <w:spacing w:line="247" w:lineRule="auto"/>
               <w:ind w:left="102" w:right="198"/>
               <w:rPr>
+                <w:strike/>
                 <w:sz w:val="20"/>
               </w:rPr>
             </w:pPr>
             <w:proofErr w:type="spellStart"/>
             <w:r>
               <w:rPr>
+                <w:strike/>
                 <w:spacing w:val="-2"/>
                 <w:sz w:val="20"/>
               </w:rPr>
@@ -14711,6 +14874,7 @@
             <w:proofErr w:type="spellEnd"/>
             <w:r>
               <w:rPr>
+                <w:strike/>
                 <w:spacing w:val="-2"/>
                 <w:sz w:val="20"/>
               </w:rPr>
@@ -14728,12 +14892,14 @@
               <w:spacing w:line="247" w:lineRule="auto"/>
               <w:ind w:left="102" w:right="132"/>
               <w:rPr>
+                <w:strike/>
                 <w:sz w:val="20"/>
               </w:rPr>
             </w:pPr>
             <w:proofErr w:type="spellStart"/>
             <w:r>
               <w:rPr>
+                <w:strike/>
                 <w:spacing w:val="-2"/>
                 <w:sz w:val="20"/>
               </w:rPr>
@@ -14742,6 +14908,7 @@
             <w:proofErr w:type="spellEnd"/>
             <w:r>
               <w:rPr>
+                <w:strike/>
                 <w:spacing w:val="-2"/>
                 <w:sz w:val="20"/>
               </w:rPr>
@@ -14750,6 +14917,7 @@
             <w:proofErr w:type="spellStart"/>
             <w:r>
               <w:rPr>
+                <w:strike/>
                 <w:spacing w:val="-2"/>
                 <w:sz w:val="20"/>
               </w:rPr>
@@ -14758,6 +14926,7 @@
             <w:proofErr w:type="spellEnd"/>
             <w:r>
               <w:rPr>
+                <w:strike/>
                 <w:spacing w:val="-2"/>
                 <w:sz w:val="20"/>
               </w:rPr>
@@ -14820,12 +14989,14 @@
               <w:spacing w:line="247" w:lineRule="auto"/>
               <w:ind w:left="104" w:right="168"/>
               <w:rPr>
+                <w:strike/>
                 <w:sz w:val="20"/>
               </w:rPr>
             </w:pPr>
             <w:proofErr w:type="spellStart"/>
             <w:r>
               <w:rPr>
+                <w:strike/>
                 <w:spacing w:val="-2"/>
                 <w:sz w:val="20"/>
               </w:rPr>
@@ -14834,6 +15005,7 @@
             <w:proofErr w:type="spellEnd"/>
             <w:r>
               <w:rPr>
+                <w:strike/>
                 <w:spacing w:val="-2"/>
                 <w:sz w:val="20"/>
               </w:rPr>
@@ -14842,6 +15014,7 @@
             <w:proofErr w:type="spellStart"/>
             <w:r>
               <w:rPr>
+                <w:strike/>
                 <w:spacing w:val="-2"/>
                 <w:sz w:val="20"/>
               </w:rPr>
@@ -14850,6 +15023,7 @@
             <w:proofErr w:type="spellEnd"/>
             <w:r>
               <w:rPr>
+                <w:strike/>
                 <w:spacing w:val="-2"/>
                 <w:sz w:val="20"/>
               </w:rPr>
@@ -14866,6 +15040,7 @@
               <w:pStyle w:val="TableParagraph"/>
               <w:rPr>
                 <w:rFonts w:ascii="Times New Roman"/>
+                <w:strike/>
                 <w:sz w:val="20"/>
               </w:rPr>
             </w:pPr>
@@ -14882,12 +15057,14 @@
               <w:ind w:left="108" w:right="108"/>
               <w:jc w:val="both"/>
               <w:rPr>
+                <w:strike/>
                 <w:sz w:val="20"/>
               </w:rPr>
             </w:pPr>
             <w:proofErr w:type="spellStart"/>
             <w:r>
               <w:rPr>
+                <w:strike/>
                 <w:spacing w:val="-2"/>
                 <w:sz w:val="20"/>
               </w:rPr>
@@ -14896,6 +15073,7 @@
             <w:proofErr w:type="spellEnd"/>
             <w:r>
               <w:rPr>
+                <w:strike/>
                 <w:spacing w:val="-2"/>
                 <w:sz w:val="20"/>
               </w:rPr>
@@ -14904,6 +15082,7 @@
             <w:proofErr w:type="spellStart"/>
             <w:r>
               <w:rPr>
+                <w:strike/>
                 <w:spacing w:val="-2"/>
                 <w:sz w:val="20"/>
               </w:rPr>
@@ -14912,6 +15091,7 @@
             <w:proofErr w:type="spellEnd"/>
             <w:r>
               <w:rPr>
+                <w:strike/>
                 <w:spacing w:val="-2"/>
                 <w:sz w:val="20"/>
               </w:rPr>
@@ -14920,6 +15100,7 @@
             <w:proofErr w:type="spellStart"/>
             <w:r>
               <w:rPr>
+                <w:strike/>
                 <w:spacing w:val="-2"/>
                 <w:sz w:val="20"/>
               </w:rPr>
@@ -14933,11 +15114,13 @@
               <w:spacing w:line="361" w:lineRule="exact"/>
               <w:ind w:left="108"/>
               <w:rPr>
-                <w:sz w:val="20"/>
-              </w:rPr>
-            </w:pPr>
-            <w:r>
-              <w:rPr>
+                <w:strike/>
+                <w:sz w:val="20"/>
+              </w:rPr>
+            </w:pPr>
+            <w:r>
+              <w:rPr>
+                <w:strike/>
                 <w:spacing w:val="-5"/>
                 <w:sz w:val="20"/>
               </w:rPr>
@@ -14954,6 +15137,7 @@
               <w:pStyle w:val="TableParagraph"/>
               <w:rPr>
                 <w:rFonts w:ascii="Times New Roman"/>
+                <w:strike/>
                 <w:sz w:val="20"/>
               </w:rPr>
             </w:pPr>
@@ -14969,12 +15153,14 @@
               <w:spacing w:line="247" w:lineRule="auto"/>
               <w:ind w:left="102"/>
               <w:rPr>
+                <w:strike/>
                 <w:sz w:val="20"/>
               </w:rPr>
             </w:pPr>
             <w:proofErr w:type="spellStart"/>
             <w:r>
               <w:rPr>
+                <w:strike/>
                 <w:spacing w:val="-2"/>
                 <w:sz w:val="20"/>
               </w:rPr>
@@ -14983,6 +15169,7 @@
             <w:proofErr w:type="spellEnd"/>
             <w:r>
               <w:rPr>
+                <w:strike/>
                 <w:spacing w:val="-2"/>
                 <w:sz w:val="20"/>
               </w:rPr>
@@ -14991,6 +15178,7 @@
             <w:proofErr w:type="spellStart"/>
             <w:r>
               <w:rPr>
+                <w:strike/>
                 <w:spacing w:val="-2"/>
                 <w:sz w:val="20"/>
               </w:rPr>
@@ -14999,6 +15187,7 @@
             <w:proofErr w:type="spellEnd"/>
             <w:r>
               <w:rPr>
+                <w:strike/>
                 <w:spacing w:val="-2"/>
                 <w:sz w:val="20"/>
               </w:rPr>
@@ -15007,6 +15196,7 @@
             <w:proofErr w:type="spellStart"/>
             <w:r>
               <w:rPr>
+                <w:strike/>
                 <w:spacing w:val="-2"/>
                 <w:sz w:val="20"/>
               </w:rPr>
@@ -15020,12 +15210,14 @@
               <w:spacing w:line="361" w:lineRule="exact"/>
               <w:ind w:left="102"/>
               <w:rPr>
+                <w:strike/>
                 <w:sz w:val="20"/>
               </w:rPr>
             </w:pPr>
             <w:proofErr w:type="spellStart"/>
             <w:r>
               <w:rPr>
+                <w:strike/>
                 <w:spacing w:val="-2"/>
                 <w:sz w:val="20"/>
               </w:rPr>
@@ -15034,6 +15226,7 @@
             <w:proofErr w:type="spellEnd"/>
             <w:r>
               <w:rPr>
+                <w:strike/>
                 <w:spacing w:val="-2"/>
                 <w:sz w:val="20"/>
               </w:rPr>
@@ -15050,6 +15243,7 @@
               <w:pStyle w:val="TableParagraph"/>
               <w:rPr>
                 <w:rFonts w:ascii="Times New Roman"/>
+                <w:strike/>
                 <w:sz w:val="20"/>
               </w:rPr>
             </w:pPr>
@@ -15066,12 +15260,14 @@
               <w:ind w:left="102" w:right="149"/>
               <w:jc w:val="both"/>
               <w:rPr>
+                <w:strike/>
                 <w:sz w:val="20"/>
               </w:rPr>
             </w:pPr>
             <w:proofErr w:type="spellStart"/>
             <w:r>
               <w:rPr>
+                <w:strike/>
                 <w:spacing w:val="-2"/>
                 <w:sz w:val="20"/>
               </w:rPr>
@@ -15080,6 +15276,7 @@
             <w:proofErr w:type="spellEnd"/>
             <w:r>
               <w:rPr>
+                <w:strike/>
                 <w:spacing w:val="-2"/>
                 <w:sz w:val="20"/>
               </w:rPr>
@@ -15088,6 +15285,7 @@
             <w:proofErr w:type="spellStart"/>
             <w:r>
               <w:rPr>
+                <w:strike/>
                 <w:spacing w:val="-2"/>
                 <w:sz w:val="20"/>
               </w:rPr>
@@ -15096,6 +15294,7 @@
             <w:proofErr w:type="spellEnd"/>
             <w:r>
               <w:rPr>
+                <w:strike/>
                 <w:spacing w:val="-2"/>
                 <w:sz w:val="20"/>
               </w:rPr>

</xml_diff>

<commit_message>
Update Project Progress Report.docx
</commit_message>
<xml_diff>
--- a/문서파일/Project Progress Report.docx
+++ b/문서파일/Project Progress Report.docx
@@ -137,7 +137,7 @@
           </mc:Choice>
           <mc:Fallback>
             <w:pict>
-              <v:shape w14:anchorId="199B30A8" id="Graphic 1" o:spid="_x0000_s1026" style="position:absolute;margin-left:116.7pt;margin-top:229.05pt;width:1.45pt;height:153.45pt;z-index:15728640;visibility:visible;mso-wrap-style:square;mso-wrap-distance-left:0;mso-wrap-distance-top:0;mso-wrap-distance-right:0;mso-wrap-distance-bottom:0;mso-position-horizontal:absolute;mso-position-horizontal-relative:page;mso-position-vertical:absolute;mso-position-vertical-relative:page;v-text-anchor:top" coordsize="18415,1948814" o:gfxdata="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" path="m18288,539572l,539572r,868985l,1545666r,402641l18288,1948307r,-402590l18288,1408557r,-868985xem18288,137172l,137172,,539496r18288,l18288,137172xem18288,l,,,137160r18288,l18288,xe" fillcolor="#155f82" stroked="f">
+              <v:shape w14:anchorId="6C4886AD" id="Graphic 1" o:spid="_x0000_s1026" style="position:absolute;margin-left:116.7pt;margin-top:229.05pt;width:1.45pt;height:153.45pt;z-index:15728640;visibility:visible;mso-wrap-style:square;mso-wrap-distance-left:0;mso-wrap-distance-top:0;mso-wrap-distance-right:0;mso-wrap-distance-bottom:0;mso-position-horizontal:absolute;mso-position-horizontal-relative:page;mso-position-vertical:absolute;mso-position-vertical-relative:page;v-text-anchor:top" coordsize="18415,1948814" o:gfxdata="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" path="m18288,539572l,539572r,868985l,1545666r,402641l18288,1948307r,-402590l18288,1408557r,-868985xem18288,137172l,137172,,539496r18288,l18288,137172xem18288,l,,,137160r18288,l18288,xe" fillcolor="#155f82" stroked="f">
                 <v:path arrowok="t"/>
                 <w10:wrap anchorx="page" anchory="page"/>
               </v:shape>
@@ -1791,7 +1791,7 @@
           </mc:Choice>
           <mc:Fallback>
             <w:pict>
-              <v:group w14:anchorId="0675619B" id="Group 3" o:spid="_x0000_s1026" style="width:451.25pt;height:422.15pt;mso-position-horizontal-relative:char;mso-position-vertical-relative:line" coordsize="57308,53613" o:gfxdata="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">
+              <v:group w14:anchorId="3584FC6B" id="Group 3" o:spid="_x0000_s1026" style="width:451.25pt;height:422.15pt;mso-position-horizontal-relative:char;mso-position-vertical-relative:line" coordsize="57308,53613" o:gfxdata="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">
                 <v:shapetype id="_x0000_t75" coordsize="21600,21600" o:spt="75" o:preferrelative="t" path="m@4@5l@4@11@9@11@9@5xe" filled="f" stroked="f">
                   <v:stroke joinstyle="miter"/>
                   <v:formulas>
@@ -2548,9 +2548,6 @@
       </w:r>
       <w:r>
         <w:tab/>
-      </w:r>
-      <w:proofErr w:type="gramStart"/>
-      <w:r>
         <w:t>//</w:t>
       </w:r>
       <w:r>
@@ -2560,11 +2557,7 @@
         <w:t xml:space="preserve"> </w:t>
       </w:r>
       <w:r>
-        <w:t>[</w:t>
-      </w:r>
-      <w:proofErr w:type="gramEnd"/>
-      <w:r>
-        <w:t xml:space="preserve">서버] 모든 오브젝트의 최종 상태 (동기화용) </w:t>
+        <w:t xml:space="preserve">[서버] 모든 오브젝트의 최종 상태 (동기화용) </w:t>
       </w:r>
       <w:proofErr w:type="spellStart"/>
       <w:r>
@@ -2576,14 +2569,7 @@
       </w:r>
       <w:r>
         <w:tab/>
-      </w:r>
-      <w:proofErr w:type="gramStart"/>
-      <w:r>
-        <w:t>// [</w:t>
-      </w:r>
-      <w:proofErr w:type="gramEnd"/>
-      <w:r>
-        <w:t xml:space="preserve">서버] 게임 이벤트 (승리, 다음 스테이지 등) </w:t>
+        <w:t xml:space="preserve">// [서버] 게임 이벤트 (승리, 다음 스테이지 등) </w:t>
       </w:r>
       <w:proofErr w:type="spellStart"/>
       <w:r>
@@ -2596,7 +2582,6 @@
       <w:r>
         <w:tab/>
       </w:r>
-      <w:proofErr w:type="gramStart"/>
       <w:r>
         <w:tab/>
       </w:r>
@@ -2607,11 +2592,7 @@
         <w:t xml:space="preserve"> </w:t>
       </w:r>
       <w:r>
-        <w:t>/</w:t>
-      </w:r>
-      <w:proofErr w:type="gramEnd"/>
-      <w:r>
-        <w:t>/ [서버] 플레이어 접속 종료</w:t>
+        <w:t>// [서버] 플레이어 접속 종료</w:t>
       </w:r>
     </w:p>
     <w:p>
@@ -2656,39 +2637,7 @@
           <w:rFonts w:hint="eastAsia"/>
           <w:color w:val="548DD4" w:themeColor="text2" w:themeTint="99"/>
         </w:rPr>
-        <w:t xml:space="preserve"> = </w:t>
-      </w:r>
-      <w:proofErr w:type="gramStart"/>
-      <w:r>
-        <w:rPr>
-          <w:rFonts w:hint="eastAsia"/>
-          <w:color w:val="548DD4" w:themeColor="text2" w:themeTint="99"/>
-        </w:rPr>
-        <w:t xml:space="preserve">16;   </w:t>
-      </w:r>
-      <w:proofErr w:type="gramEnd"/>
-      <w:r>
-        <w:rPr>
-          <w:rFonts w:hint="eastAsia"/>
-          <w:color w:val="548DD4" w:themeColor="text2" w:themeTint="99"/>
-        </w:rPr>
-        <w:t xml:space="preserve">  </w:t>
-      </w:r>
-      <w:proofErr w:type="gramStart"/>
-      <w:r>
-        <w:rPr>
-          <w:rFonts w:hint="eastAsia"/>
-          <w:color w:val="548DD4" w:themeColor="text2" w:themeTint="99"/>
-        </w:rPr>
-        <w:t xml:space="preserve">  /</w:t>
-      </w:r>
-      <w:proofErr w:type="gramEnd"/>
-      <w:r>
-        <w:rPr>
-          <w:rFonts w:hint="eastAsia"/>
-          <w:color w:val="548DD4" w:themeColor="text2" w:themeTint="99"/>
-        </w:rPr>
-        <w:t xml:space="preserve">/ [서버] 플레이어 접속 </w:t>
+        <w:t xml:space="preserve"> = 16;       // [서버] 플레이어 접속 </w:t>
       </w:r>
     </w:p>
     <w:p>
@@ -2717,11 +2666,9 @@
         <w:pStyle w:val="a3"/>
         <w:spacing w:before="334" w:line="354" w:lineRule="exact"/>
       </w:pPr>
-      <w:proofErr w:type="gramStart"/>
       <w:r>
         <w:t>// ---</w:t>
       </w:r>
-      <w:proofErr w:type="gramEnd"/>
       <w:r>
         <w:rPr>
           <w:spacing w:val="22"/>
@@ -4413,7 +4360,6 @@
         <w:pStyle w:val="a3"/>
         <w:spacing w:line="346" w:lineRule="exact"/>
       </w:pPr>
-      <w:proofErr w:type="gramStart"/>
       <w:r>
         <w:t>//</w:t>
       </w:r>
@@ -4426,7 +4372,6 @@
       <w:r>
         <w:t>고유</w:t>
       </w:r>
-      <w:proofErr w:type="gramEnd"/>
       <w:r>
         <w:rPr>
           <w:spacing w:val="29"/>
@@ -6279,7 +6224,6 @@
           <w:sz w:val="20"/>
         </w:rPr>
       </w:pPr>
-      <w:proofErr w:type="gramStart"/>
       <w:r>
         <w:rPr>
           <w:rFonts w:hint="eastAsia"/>
@@ -6287,9 +6231,17 @@
           <w:spacing w:val="-5"/>
           <w:sz w:val="20"/>
         </w:rPr>
-        <w:t>// 새로운</w:t>
-      </w:r>
-      <w:proofErr w:type="gramEnd"/>
+        <w:t>// 새로운 플레이어의 접속을 알리는 패킷</w:t>
+      </w:r>
+    </w:p>
+    <w:p>
+      <w:pPr>
+        <w:rPr>
+          <w:color w:val="548DD4" w:themeColor="text2" w:themeTint="99"/>
+          <w:spacing w:val="-5"/>
+          <w:sz w:val="20"/>
+        </w:rPr>
+      </w:pPr>
       <w:r>
         <w:rPr>
           <w:rFonts w:hint="eastAsia"/>
@@ -6297,69 +6249,33 @@
           <w:spacing w:val="-5"/>
           <w:sz w:val="20"/>
         </w:rPr>
-        <w:t xml:space="preserve"> 플레이어의 접속을 알리는 패킷</w:t>
-      </w:r>
-    </w:p>
-    <w:p>
-      <w:pPr>
+        <w:t>c</w:t>
+      </w:r>
+      <w:r>
         <w:rPr>
           <w:color w:val="548DD4" w:themeColor="text2" w:themeTint="99"/>
           <w:spacing w:val="-5"/>
           <w:sz w:val="20"/>
         </w:rPr>
-      </w:pPr>
-      <w:r>
-        <w:rPr>
-          <w:rFonts w:hint="eastAsia"/>
+        <w:t xml:space="preserve">lass </w:t>
+      </w:r>
+      <w:proofErr w:type="spellStart"/>
+      <w:r>
+        <w:rPr>
           <w:color w:val="548DD4" w:themeColor="text2" w:themeTint="99"/>
           <w:spacing w:val="-5"/>
           <w:sz w:val="20"/>
         </w:rPr>
-        <w:t>c</w:t>
-      </w:r>
+        <w:t>SC_PlayerJoinPacket</w:t>
+      </w:r>
+      <w:proofErr w:type="spellEnd"/>
       <w:r>
         <w:rPr>
           <w:color w:val="548DD4" w:themeColor="text2" w:themeTint="99"/>
           <w:spacing w:val="-5"/>
           <w:sz w:val="20"/>
         </w:rPr>
-        <w:t xml:space="preserve">lass </w:t>
-      </w:r>
-      <w:proofErr w:type="spellStart"/>
-      <w:r>
-        <w:rPr>
-          <w:color w:val="548DD4" w:themeColor="text2" w:themeTint="99"/>
-          <w:spacing w:val="-5"/>
-          <w:sz w:val="20"/>
-        </w:rPr>
-        <w:t>SC_</w:t>
-      </w:r>
-      <w:proofErr w:type="gramStart"/>
-      <w:r>
-        <w:rPr>
-          <w:color w:val="548DD4" w:themeColor="text2" w:themeTint="99"/>
-          <w:spacing w:val="-5"/>
-          <w:sz w:val="20"/>
-        </w:rPr>
-        <w:t>PlayerJoinPacket</w:t>
-      </w:r>
-      <w:proofErr w:type="spellEnd"/>
-      <w:r>
-        <w:rPr>
-          <w:color w:val="548DD4" w:themeColor="text2" w:themeTint="99"/>
-          <w:spacing w:val="-5"/>
-          <w:sz w:val="20"/>
-        </w:rPr>
-        <w:t xml:space="preserve"> :</w:t>
-      </w:r>
-      <w:proofErr w:type="gramEnd"/>
-      <w:r>
-        <w:rPr>
-          <w:color w:val="548DD4" w:themeColor="text2" w:themeTint="99"/>
-          <w:spacing w:val="-5"/>
-          <w:sz w:val="20"/>
-        </w:rPr>
-        <w:t xml:space="preserve"> public </w:t>
+        <w:t xml:space="preserve"> : public </w:t>
       </w:r>
       <w:proofErr w:type="spellStart"/>
       <w:r>
@@ -6497,7 +6413,6 @@
         <w:spacing w:before="29" w:line="354" w:lineRule="exact"/>
         <w:ind w:left="0"/>
       </w:pPr>
-      <w:proofErr w:type="gramStart"/>
       <w:r>
         <w:lastRenderedPageBreak/>
         <w:t>//</w:t>
@@ -6511,7 +6426,6 @@
       <w:r>
         <w:t>---</w:t>
       </w:r>
-      <w:proofErr w:type="gramEnd"/>
       <w:r>
         <w:rPr>
           <w:spacing w:val="24"/>
@@ -6954,7 +6868,6 @@
         <w:spacing w:before="5" w:line="228" w:lineRule="auto"/>
         <w:ind w:right="2842"/>
       </w:pPr>
-      <w:proofErr w:type="gramStart"/>
       <w:r>
         <w:t>//</w:t>
       </w:r>
@@ -6965,11 +6878,7 @@
         <w:t xml:space="preserve"> </w:t>
       </w:r>
       <w:r>
-        <w:t>(</w:t>
-      </w:r>
-      <w:proofErr w:type="gramEnd"/>
-      <w:r>
-        <w:t xml:space="preserve">SC_ASSIGN_ID) 서버가 정해준 나의 </w:t>
+        <w:t xml:space="preserve">(SC_ASSIGN_ID) 서버가 정해준 나의 </w:t>
       </w:r>
       <w:proofErr w:type="gramStart"/>
       <w:r>
@@ -9981,7 +9890,7 @@
           </mc:Choice>
           <mc:Fallback>
             <w:pict>
-              <v:shape w14:anchorId="7FF960C8" id="Graphic 7" o:spid="_x0000_s1026" style="position:absolute;margin-left:83.8pt;margin-top:26.9pt;width:286.55pt;height:.1pt;z-index:15730688;visibility:visible;mso-wrap-style:square;mso-wrap-distance-left:0;mso-wrap-distance-top:0;mso-wrap-distance-right:0;mso-wrap-distance-bottom:0;mso-position-horizontal:absolute;mso-position-horizontal-relative:page;mso-position-vertical:absolute;mso-position-vertical-relative:text;v-text-anchor:top" coordsize="3639185,1270" o:gfxdata="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" path="m,l3638897,e" filled="f" strokeweight=".2205mm">
+              <v:shape w14:anchorId="5E5CC771" id="Graphic 7" o:spid="_x0000_s1026" style="position:absolute;margin-left:83.8pt;margin-top:26.9pt;width:286.55pt;height:.1pt;z-index:15730688;visibility:visible;mso-wrap-style:square;mso-wrap-distance-left:0;mso-wrap-distance-top:0;mso-wrap-distance-right:0;mso-wrap-distance-bottom:0;mso-position-horizontal:absolute;mso-position-horizontal-relative:page;mso-position-vertical:absolute;mso-position-vertical-relative:text;v-text-anchor:top" coordsize="3639185,1270" o:gfxdata="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" path="m,l3638897,e" filled="f" strokeweight=".2205mm">
                 <v:stroke dashstyle="dash"/>
                 <v:path arrowok="t"/>
                 <w10:wrap anchorx="page"/>
@@ -10219,7 +10128,7 @@
           </mc:Choice>
           <mc:Fallback>
             <w:pict>
-              <v:shape w14:anchorId="270DC726" id="Graphic 8" o:spid="_x0000_s1026" style="position:absolute;margin-left:83.8pt;margin-top:10pt;width:286.55pt;height:.1pt;z-index:15731200;visibility:visible;mso-wrap-style:square;mso-wrap-distance-left:0;mso-wrap-distance-top:0;mso-wrap-distance-right:0;mso-wrap-distance-bottom:0;mso-position-horizontal:absolute;mso-position-horizontal-relative:page;mso-position-vertical:absolute;mso-position-vertical-relative:text;v-text-anchor:top" coordsize="3639185,1270" o:gfxdata="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" path="m,l3638897,e" filled="f" strokeweight=".2205mm">
+              <v:shape w14:anchorId="3EE971E2" id="Graphic 8" o:spid="_x0000_s1026" style="position:absolute;margin-left:83.8pt;margin-top:10pt;width:286.55pt;height:.1pt;z-index:15731200;visibility:visible;mso-wrap-style:square;mso-wrap-distance-left:0;mso-wrap-distance-top:0;mso-wrap-distance-right:0;mso-wrap-distance-bottom:0;mso-position-horizontal:absolute;mso-position-horizontal-relative:page;mso-position-vertical:absolute;mso-position-vertical-relative:text;v-text-anchor:top" coordsize="3639185,1270" o:gfxdata="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" path="m,l3638897,e" filled="f" strokeweight=".2205mm">
                 <v:stroke dashstyle="dash"/>
                 <v:path arrowok="t"/>
                 <w10:wrap anchorx="page"/>
@@ -10368,7 +10277,7 @@
           </mc:Choice>
           <mc:Fallback>
             <w:pict>
-              <v:shape w14:anchorId="2718533B" id="Graphic 9" o:spid="_x0000_s1026" style="position:absolute;margin-left:83.8pt;margin-top:26.9pt;width:286.55pt;height:.1pt;z-index:15731712;visibility:visible;mso-wrap-style:square;mso-wrap-distance-left:0;mso-wrap-distance-top:0;mso-wrap-distance-right:0;mso-wrap-distance-bottom:0;mso-position-horizontal:absolute;mso-position-horizontal-relative:page;mso-position-vertical:absolute;mso-position-vertical-relative:text;v-text-anchor:top" coordsize="3639185,1270" o:gfxdata="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" path="m,l3638897,e" filled="f" strokeweight=".2205mm">
+              <v:shape w14:anchorId="44A5AD39" id="Graphic 9" o:spid="_x0000_s1026" style="position:absolute;margin-left:83.8pt;margin-top:26.9pt;width:286.55pt;height:.1pt;z-index:15731712;visibility:visible;mso-wrap-style:square;mso-wrap-distance-left:0;mso-wrap-distance-top:0;mso-wrap-distance-right:0;mso-wrap-distance-bottom:0;mso-position-horizontal:absolute;mso-position-horizontal-relative:page;mso-position-vertical:absolute;mso-position-vertical-relative:text;v-text-anchor:top" coordsize="3639185,1270" o:gfxdata="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" path="m,l3638897,e" filled="f" strokeweight=".2205mm">
                 <v:stroke dashstyle="dash"/>
                 <v:path arrowok="t"/>
                 <w10:wrap anchorx="page"/>
@@ -10579,7 +10488,7 @@
           </mc:Choice>
           <mc:Fallback>
             <w:pict>
-              <v:shape w14:anchorId="65D7A010" id="Graphic 10" o:spid="_x0000_s1026" style="position:absolute;margin-left:83.8pt;margin-top:10pt;width:286.55pt;height:.1pt;z-index:15732224;visibility:visible;mso-wrap-style:square;mso-wrap-distance-left:0;mso-wrap-distance-top:0;mso-wrap-distance-right:0;mso-wrap-distance-bottom:0;mso-position-horizontal:absolute;mso-position-horizontal-relative:page;mso-position-vertical:absolute;mso-position-vertical-relative:text;v-text-anchor:top" coordsize="3639185,1270" o:gfxdata="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" path="m,l3638897,e" filled="f" strokeweight=".2205mm">
+              <v:shape w14:anchorId="537EA768" id="Graphic 10" o:spid="_x0000_s1026" style="position:absolute;margin-left:83.8pt;margin-top:10pt;width:286.55pt;height:.1pt;z-index:15732224;visibility:visible;mso-wrap-style:square;mso-wrap-distance-left:0;mso-wrap-distance-top:0;mso-wrap-distance-right:0;mso-wrap-distance-bottom:0;mso-position-horizontal:absolute;mso-position-horizontal-relative:page;mso-position-vertical:absolute;mso-position-vertical-relative:text;v-text-anchor:top" coordsize="3639185,1270" o:gfxdata="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" path="m,l3638897,e" filled="f" strokeweight=".2205mm">
                 <v:stroke dashstyle="dash"/>
                 <v:path arrowok="t"/>
                 <w10:wrap anchorx="page"/>
@@ -10728,7 +10637,7 @@
           </mc:Choice>
           <mc:Fallback>
             <w:pict>
-              <v:shape w14:anchorId="105F36DF" id="Graphic 11" o:spid="_x0000_s1026" style="position:absolute;margin-left:83.8pt;margin-top:26.85pt;width:286.55pt;height:.1pt;z-index:15732736;visibility:visible;mso-wrap-style:square;mso-wrap-distance-left:0;mso-wrap-distance-top:0;mso-wrap-distance-right:0;mso-wrap-distance-bottom:0;mso-position-horizontal:absolute;mso-position-horizontal-relative:page;mso-position-vertical:absolute;mso-position-vertical-relative:text;v-text-anchor:top" coordsize="3639185,1270" o:gfxdata="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" path="m,l3638897,e" filled="f" strokeweight=".2205mm">
+              <v:shape w14:anchorId="08F334AA" id="Graphic 11" o:spid="_x0000_s1026" style="position:absolute;margin-left:83.8pt;margin-top:26.85pt;width:286.55pt;height:.1pt;z-index:15732736;visibility:visible;mso-wrap-style:square;mso-wrap-distance-left:0;mso-wrap-distance-top:0;mso-wrap-distance-right:0;mso-wrap-distance-bottom:0;mso-position-horizontal:absolute;mso-position-horizontal-relative:page;mso-position-vertical:absolute;mso-position-vertical-relative:text;v-text-anchor:top" coordsize="3639185,1270" o:gfxdata="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" path="m,l3638897,e" filled="f" strokeweight=".2205mm">
                 <v:stroke dashstyle="dash"/>
                 <v:path arrowok="t"/>
                 <w10:wrap anchorx="page"/>
@@ -10985,7 +10894,7 @@
           </mc:Choice>
           <mc:Fallback>
             <w:pict>
-              <v:shape w14:anchorId="291158F3" id="Graphic 12" o:spid="_x0000_s1026" style="position:absolute;margin-left:83.8pt;margin-top:10pt;width:286.55pt;height:.1pt;z-index:15733248;visibility:visible;mso-wrap-style:square;mso-wrap-distance-left:0;mso-wrap-distance-top:0;mso-wrap-distance-right:0;mso-wrap-distance-bottom:0;mso-position-horizontal:absolute;mso-position-horizontal-relative:page;mso-position-vertical:absolute;mso-position-vertical-relative:text;v-text-anchor:top" coordsize="3639185,1270" o:gfxdata="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" path="m,l3638897,e" filled="f" strokeweight=".2205mm">
+              <v:shape w14:anchorId="6515D1C2" id="Graphic 12" o:spid="_x0000_s1026" style="position:absolute;margin-left:83.8pt;margin-top:10pt;width:286.55pt;height:.1pt;z-index:15733248;visibility:visible;mso-wrap-style:square;mso-wrap-distance-left:0;mso-wrap-distance-top:0;mso-wrap-distance-right:0;mso-wrap-distance-bottom:0;mso-position-horizontal:absolute;mso-position-horizontal-relative:page;mso-position-vertical:absolute;mso-position-vertical-relative:text;v-text-anchor:top" coordsize="3639185,1270" o:gfxdata="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" path="m,l3638897,e" filled="f" strokeweight=".2205mm">
                 <v:stroke dashstyle="dash"/>
                 <v:path arrowok="t"/>
                 <w10:wrap anchorx="page"/>
@@ -11134,7 +11043,7 @@
           </mc:Choice>
           <mc:Fallback>
             <w:pict>
-              <v:shape w14:anchorId="014AE181" id="Graphic 13" o:spid="_x0000_s1026" style="position:absolute;margin-left:83.8pt;margin-top:27.1pt;width:286.55pt;height:.1pt;z-index:15733760;visibility:visible;mso-wrap-style:square;mso-wrap-distance-left:0;mso-wrap-distance-top:0;mso-wrap-distance-right:0;mso-wrap-distance-bottom:0;mso-position-horizontal:absolute;mso-position-horizontal-relative:page;mso-position-vertical:absolute;mso-position-vertical-relative:text;v-text-anchor:top" coordsize="3639185,1270" o:gfxdata="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" path="m,l3638897,e" filled="f" strokeweight=".2205mm">
+              <v:shape w14:anchorId="74468168" id="Graphic 13" o:spid="_x0000_s1026" style="position:absolute;margin-left:83.8pt;margin-top:27.1pt;width:286.55pt;height:.1pt;z-index:15733760;visibility:visible;mso-wrap-style:square;mso-wrap-distance-left:0;mso-wrap-distance-top:0;mso-wrap-distance-right:0;mso-wrap-distance-bottom:0;mso-position-horizontal:absolute;mso-position-horizontal-relative:page;mso-position-vertical:absolute;mso-position-vertical-relative:text;v-text-anchor:top" coordsize="3639185,1270" o:gfxdata="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" path="m,l3638897,e" filled="f" strokeweight=".2205mm">
                 <v:stroke dashstyle="dash"/>
                 <v:path arrowok="t"/>
                 <w10:wrap anchorx="page"/>
@@ -11374,7 +11283,7 @@
           </mc:Choice>
           <mc:Fallback>
             <w:pict>
-              <v:shape w14:anchorId="03AAF682" id="Graphic 14" o:spid="_x0000_s1026" style="position:absolute;margin-left:83.8pt;margin-top:10pt;width:286.55pt;height:.1pt;z-index:15734272;visibility:visible;mso-wrap-style:square;mso-wrap-distance-left:0;mso-wrap-distance-top:0;mso-wrap-distance-right:0;mso-wrap-distance-bottom:0;mso-position-horizontal:absolute;mso-position-horizontal-relative:page;mso-position-vertical:absolute;mso-position-vertical-relative:text;v-text-anchor:top" coordsize="3639185,1270" o:gfxdata="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" path="m,l3638897,e" filled="f" strokeweight=".2205mm">
+              <v:shape w14:anchorId="3C847FCA" id="Graphic 14" o:spid="_x0000_s1026" style="position:absolute;margin-left:83.8pt;margin-top:10pt;width:286.55pt;height:.1pt;z-index:15734272;visibility:visible;mso-wrap-style:square;mso-wrap-distance-left:0;mso-wrap-distance-top:0;mso-wrap-distance-right:0;mso-wrap-distance-bottom:0;mso-position-horizontal:absolute;mso-position-horizontal-relative:page;mso-position-vertical:absolute;mso-position-vertical-relative:text;v-text-anchor:top" coordsize="3639185,1270" o:gfxdata="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" path="m,l3638897,e" filled="f" strokeweight=".2205mm">
                 <v:stroke dashstyle="dash"/>
                 <v:path arrowok="t"/>
                 <w10:wrap anchorx="page"/>
@@ -13222,12 +13131,34 @@
               <w:pStyle w:val="TableParagraph"/>
               <w:rPr>
                 <w:rFonts w:ascii="Times New Roman"/>
+                <w:strike/>
+                <w:color w:val="548DD4" w:themeColor="text2" w:themeTint="99"/>
                 <w:sz w:val="20"/>
               </w:rPr>
             </w:pPr>
             <w:r>
               <w:rPr>
                 <w:rFonts w:ascii="Times New Roman" w:hint="eastAsia"/>
+                <w:strike/>
+                <w:color w:val="548DD4" w:themeColor="text2" w:themeTint="99"/>
+                <w:sz w:val="20"/>
+              </w:rPr>
+              <w:t>클라이언트</w:t>
+            </w:r>
+            <w:r>
+              <w:rPr>
+                <w:rFonts w:ascii="Times New Roman" w:hint="eastAsia"/>
+                <w:strike/>
+                <w:color w:val="548DD4" w:themeColor="text2" w:themeTint="99"/>
+                <w:sz w:val="20"/>
+              </w:rPr>
+              <w:t xml:space="preserve"> </w:t>
+            </w:r>
+            <w:r>
+              <w:rPr>
+                <w:rFonts w:ascii="Times New Roman" w:hint="eastAsia"/>
+                <w:strike/>
+                <w:color w:val="548DD4" w:themeColor="text2" w:themeTint="99"/>
                 <w:sz w:val="20"/>
               </w:rPr>
               <w:t>게임</w:t>
@@ -13235,6 +13166,8 @@
             <w:r>
               <w:rPr>
                 <w:rFonts w:ascii="Times New Roman" w:hint="eastAsia"/>
+                <w:strike/>
+                <w:color w:val="548DD4" w:themeColor="text2" w:themeTint="99"/>
                 <w:sz w:val="20"/>
               </w:rPr>
               <w:t xml:space="preserve"> </w:t>
@@ -13242,6 +13175,8 @@
             <w:r>
               <w:rPr>
                 <w:rFonts w:ascii="Times New Roman" w:hint="eastAsia"/>
+                <w:strike/>
+                <w:color w:val="548DD4" w:themeColor="text2" w:themeTint="99"/>
                 <w:sz w:val="20"/>
               </w:rPr>
               <w:t>시작</w:t>
@@ -13249,6 +13184,8 @@
             <w:r>
               <w:rPr>
                 <w:rFonts w:ascii="Times New Roman" w:hint="eastAsia"/>
+                <w:strike/>
+                <w:color w:val="548DD4" w:themeColor="text2" w:themeTint="99"/>
                 <w:sz w:val="20"/>
               </w:rPr>
               <w:t xml:space="preserve"> </w:t>
@@ -13256,16 +13193,11 @@
             <w:r>
               <w:rPr>
                 <w:rFonts w:ascii="Times New Roman" w:hint="eastAsia"/>
-                <w:sz w:val="20"/>
-              </w:rPr>
-              <w:t>시</w:t>
-            </w:r>
-            <w:r>
-              <w:rPr>
-                <w:rFonts w:ascii="Times New Roman" w:hint="eastAsia"/>
-                <w:sz w:val="20"/>
-              </w:rPr>
-              <w:t xml:space="preserve"> </w:t>
+                <w:strike/>
+                <w:color w:val="548DD4" w:themeColor="text2" w:themeTint="99"/>
+                <w:sz w:val="20"/>
+              </w:rPr>
+              <w:t>동기화</w:t>
             </w:r>
           </w:p>
         </w:tc>
@@ -13370,6 +13302,61 @@
             <w:pPr>
               <w:pStyle w:val="TableParagraph"/>
               <w:rPr>
+                <w:rFonts w:ascii="Times New Roman" w:hint="eastAsia"/>
+                <w:color w:val="548DD4" w:themeColor="text2" w:themeTint="99"/>
+                <w:sz w:val="20"/>
+              </w:rPr>
+            </w:pPr>
+            <w:r>
+              <w:rPr>
+                <w:rFonts w:ascii="Times New Roman" w:hint="eastAsia"/>
+                <w:color w:val="548DD4" w:themeColor="text2" w:themeTint="99"/>
+                <w:sz w:val="20"/>
+              </w:rPr>
+              <w:t>클라이언트</w:t>
+            </w:r>
+            <w:r>
+              <w:rPr>
+                <w:rFonts w:ascii="Times New Roman" w:hint="eastAsia"/>
+                <w:color w:val="548DD4" w:themeColor="text2" w:themeTint="99"/>
+                <w:sz w:val="20"/>
+              </w:rPr>
+              <w:t xml:space="preserve"> </w:t>
+            </w:r>
+            <w:r>
+              <w:rPr>
+                <w:rFonts w:ascii="Times New Roman" w:hint="eastAsia"/>
+                <w:color w:val="548DD4" w:themeColor="text2" w:themeTint="99"/>
+                <w:sz w:val="20"/>
+              </w:rPr>
+              <w:t>애니메이션</w:t>
+            </w:r>
+            <w:r>
+              <w:rPr>
+                <w:rFonts w:ascii="Times New Roman" w:hint="eastAsia"/>
+                <w:color w:val="548DD4" w:themeColor="text2" w:themeTint="99"/>
+                <w:sz w:val="20"/>
+              </w:rPr>
+              <w:t xml:space="preserve"> </w:t>
+            </w:r>
+            <w:r>
+              <w:rPr>
+                <w:rFonts w:ascii="Times New Roman" w:hint="eastAsia"/>
+                <w:color w:val="548DD4" w:themeColor="text2" w:themeTint="99"/>
+                <w:sz w:val="20"/>
+              </w:rPr>
+              <w:t>동기화</w:t>
+            </w:r>
+          </w:p>
+        </w:tc>
+        <w:tc>
+          <w:tcPr>
+            <w:tcW w:w="1129" w:type="dxa"/>
+          </w:tcPr>
+          <w:p>
+            <w:pPr>
+              <w:pStyle w:val="TableParagraph"/>
+              <w:rPr>
                 <w:rFonts w:ascii="Times New Roman"/>
                 <w:sz w:val="20"/>
               </w:rPr>
@@ -13384,6 +13371,77 @@
             <w:pPr>
               <w:pStyle w:val="TableParagraph"/>
               <w:rPr>
+                <w:rFonts w:ascii="Times New Roman" w:hint="eastAsia"/>
+                <w:color w:val="548DD4" w:themeColor="text2" w:themeTint="99"/>
+                <w:sz w:val="20"/>
+              </w:rPr>
+            </w:pPr>
+            <w:r>
+              <w:rPr>
+                <w:rFonts w:ascii="Times New Roman" w:hint="eastAsia"/>
+                <w:color w:val="548DD4" w:themeColor="text2" w:themeTint="99"/>
+                <w:sz w:val="20"/>
+              </w:rPr>
+              <w:t>클라이언트</w:t>
+            </w:r>
+            <w:r>
+              <w:rPr>
+                <w:rFonts w:ascii="Times New Roman" w:hint="eastAsia"/>
+                <w:color w:val="548DD4" w:themeColor="text2" w:themeTint="99"/>
+                <w:sz w:val="20"/>
+              </w:rPr>
+              <w:t xml:space="preserve"> </w:t>
+            </w:r>
+            <w:r>
+              <w:rPr>
+                <w:rFonts w:ascii="Times New Roman" w:hint="eastAsia"/>
+                <w:color w:val="548DD4" w:themeColor="text2" w:themeTint="99"/>
+                <w:sz w:val="20"/>
+              </w:rPr>
+              <w:t>윈도우</w:t>
+            </w:r>
+            <w:r>
+              <w:rPr>
+                <w:rFonts w:ascii="Times New Roman" w:hint="eastAsia"/>
+                <w:color w:val="548DD4" w:themeColor="text2" w:themeTint="99"/>
+                <w:sz w:val="20"/>
+              </w:rPr>
+              <w:t xml:space="preserve"> </w:t>
+            </w:r>
+            <w:r>
+              <w:rPr>
+                <w:rFonts w:ascii="Times New Roman" w:hint="eastAsia"/>
+                <w:color w:val="548DD4" w:themeColor="text2" w:themeTint="99"/>
+                <w:sz w:val="20"/>
+              </w:rPr>
+              <w:t>고정</w:t>
+            </w:r>
+            <w:r>
+              <w:rPr>
+                <w:rFonts w:ascii="Times New Roman" w:hint="eastAsia"/>
+                <w:color w:val="548DD4" w:themeColor="text2" w:themeTint="99"/>
+                <w:sz w:val="20"/>
+              </w:rPr>
+              <w:t xml:space="preserve"> </w:t>
+            </w:r>
+            <w:r>
+              <w:rPr>
+                <w:rFonts w:ascii="Times New Roman" w:hint="eastAsia"/>
+                <w:color w:val="548DD4" w:themeColor="text2" w:themeTint="99"/>
+                <w:sz w:val="20"/>
+              </w:rPr>
+              <w:t>분리</w:t>
+            </w:r>
+          </w:p>
+        </w:tc>
+        <w:tc>
+          <w:tcPr>
+            <w:tcW w:w="1128" w:type="dxa"/>
+          </w:tcPr>
+          <w:p>
+            <w:pPr>
+              <w:pStyle w:val="TableParagraph"/>
+              <w:rPr>
                 <w:rFonts w:ascii="Times New Roman"/>
                 <w:sz w:val="20"/>
               </w:rPr>
@@ -13392,7 +13450,7 @@
         </w:tc>
         <w:tc>
           <w:tcPr>
-            <w:tcW w:w="1129" w:type="dxa"/>
+            <w:tcW w:w="1124" w:type="dxa"/>
           </w:tcPr>
           <w:p>
             <w:pPr>
@@ -13402,34 +13460,30 @@
                 <w:sz w:val="20"/>
               </w:rPr>
             </w:pPr>
-          </w:p>
-        </w:tc>
-        <w:tc>
-          <w:tcPr>
-            <w:tcW w:w="1128" w:type="dxa"/>
-          </w:tcPr>
-          <w:p>
-            <w:pPr>
-              <w:pStyle w:val="TableParagraph"/>
-              <w:rPr>
-                <w:rFonts w:ascii="Times New Roman"/>
-                <w:sz w:val="20"/>
-              </w:rPr>
-            </w:pPr>
-          </w:p>
-        </w:tc>
-        <w:tc>
-          <w:tcPr>
-            <w:tcW w:w="1124" w:type="dxa"/>
-          </w:tcPr>
-          <w:p>
-            <w:pPr>
-              <w:pStyle w:val="TableParagraph"/>
-              <w:rPr>
-                <w:rFonts w:ascii="Times New Roman"/>
-                <w:sz w:val="20"/>
-              </w:rPr>
-            </w:pPr>
+            <w:r>
+              <w:rPr>
+                <w:rFonts w:asciiTheme="minorEastAsia" w:eastAsiaTheme="minorEastAsia" w:hAnsiTheme="minorEastAsia" w:hint="eastAsia"/>
+                <w:color w:val="548DD4" w:themeColor="text2" w:themeTint="99"/>
+                <w:sz w:val="20"/>
+              </w:rPr>
+              <w:t>클라이언트 GUI(</w:t>
+            </w:r>
+            <w:r>
+              <w:rPr>
+                <w:rFonts w:asciiTheme="minorEastAsia" w:eastAsiaTheme="minorEastAsia" w:hAnsiTheme="minorEastAsia" w:hint="eastAsia"/>
+                <w:color w:val="548DD4" w:themeColor="text2" w:themeTint="99"/>
+                <w:sz w:val="20"/>
+              </w:rPr>
+              <w:t>접속 인원 확인</w:t>
+            </w:r>
+            <w:r>
+              <w:rPr>
+                <w:rFonts w:asciiTheme="minorEastAsia" w:eastAsiaTheme="minorEastAsia" w:hAnsiTheme="minorEastAsia" w:hint="eastAsia"/>
+                <w:color w:val="548DD4" w:themeColor="text2" w:themeTint="99"/>
+                <w:sz w:val="20"/>
+              </w:rPr>
+              <w:t>)</w:t>
+            </w:r>
           </w:p>
         </w:tc>
       </w:tr>
@@ -14969,7 +15023,6 @@
               <w:ind w:left="104" w:right="98"/>
               <w:jc w:val="both"/>
               <w:rPr>
-                <w:rFonts w:hint="eastAsia"/>
                 <w:strike/>
                 <w:sz w:val="20"/>
               </w:rPr>
@@ -14989,7 +15042,6 @@
               </w:rPr>
             </w:pPr>
             <w:proofErr w:type="spellStart"/>
-            <w:proofErr w:type="gramStart"/>
             <w:r>
               <w:rPr>
                 <w:strike/>
@@ -15003,15 +15055,7 @@
                 <w:strike/>
                 <w:sz w:val="20"/>
               </w:rPr>
-              <w:t>(</w:t>
-            </w:r>
-            <w:proofErr w:type="gramEnd"/>
-            <w:r>
-              <w:rPr>
-                <w:strike/>
-                <w:sz w:val="20"/>
-              </w:rPr>
-              <w:t>)</w:t>
+              <w:t>()</w:t>
             </w:r>
           </w:p>
         </w:tc>
@@ -15104,7 +15148,6 @@
               <w:t xml:space="preserve"> </w:t>
             </w:r>
             <w:proofErr w:type="spellStart"/>
-            <w:proofErr w:type="gramStart"/>
             <w:r>
               <w:rPr>
                 <w:strike/>
@@ -15120,16 +15163,7 @@
                 <w:spacing w:val="-2"/>
                 <w:sz w:val="20"/>
               </w:rPr>
-              <w:t>(</w:t>
-            </w:r>
-            <w:proofErr w:type="gramEnd"/>
-            <w:r>
-              <w:rPr>
-                <w:strike/>
-                <w:spacing w:val="-2"/>
-                <w:sz w:val="20"/>
-              </w:rPr>
-              <w:t>)</w:t>
+              <w:t>()</w:t>
             </w:r>
           </w:p>
         </w:tc>
@@ -15296,7 +15330,6 @@
               </w:rPr>
             </w:pPr>
             <w:proofErr w:type="spellStart"/>
-            <w:proofErr w:type="gramStart"/>
             <w:r>
               <w:rPr>
                 <w:rFonts w:asciiTheme="minorEastAsia" w:eastAsiaTheme="minorEastAsia" w:hAnsiTheme="minorEastAsia" w:hint="eastAsia"/>
@@ -15320,45 +15353,77 @@
                 <w:color w:val="548DD4" w:themeColor="text2" w:themeTint="99"/>
                 <w:sz w:val="20"/>
               </w:rPr>
-              <w:t>(</w:t>
-            </w:r>
-            <w:proofErr w:type="gramEnd"/>
-            <w:r>
-              <w:rPr>
-                <w:rFonts w:asciiTheme="minorEastAsia" w:eastAsiaTheme="minorEastAsia" w:hAnsiTheme="minorEastAsia" w:hint="eastAsia"/>
+              <w:t>()</w:t>
+            </w:r>
+          </w:p>
+        </w:tc>
+        <w:tc>
+          <w:tcPr>
+            <w:tcW w:w="1129" w:type="dxa"/>
+          </w:tcPr>
+          <w:p>
+            <w:pPr>
+              <w:pStyle w:val="TableParagraph"/>
+              <w:rPr>
+                <w:rFonts w:ascii="Times New Roman"/>
+                <w:sz w:val="20"/>
+              </w:rPr>
+            </w:pPr>
+          </w:p>
+        </w:tc>
+        <w:tc>
+          <w:tcPr>
+            <w:tcW w:w="1128" w:type="dxa"/>
+          </w:tcPr>
+          <w:p>
+            <w:pPr>
+              <w:pStyle w:val="TableParagraph"/>
+              <w:rPr>
+                <w:rFonts w:ascii="Times New Roman" w:hint="eastAsia"/>
                 <w:color w:val="548DD4" w:themeColor="text2" w:themeTint="99"/>
                 <w:sz w:val="20"/>
               </w:rPr>
-              <w:t>)</w:t>
-            </w:r>
-          </w:p>
-        </w:tc>
-        <w:tc>
-          <w:tcPr>
-            <w:tcW w:w="1129" w:type="dxa"/>
-          </w:tcPr>
-          <w:p>
-            <w:pPr>
-              <w:pStyle w:val="TableParagraph"/>
-              <w:rPr>
-                <w:rFonts w:ascii="Times New Roman"/>
-                <w:sz w:val="20"/>
-              </w:rPr>
-            </w:pPr>
-          </w:p>
-        </w:tc>
-        <w:tc>
-          <w:tcPr>
-            <w:tcW w:w="1128" w:type="dxa"/>
-          </w:tcPr>
-          <w:p>
-            <w:pPr>
-              <w:pStyle w:val="TableParagraph"/>
-              <w:rPr>
-                <w:rFonts w:ascii="Times New Roman"/>
-                <w:sz w:val="20"/>
-              </w:rPr>
-            </w:pPr>
+            </w:pPr>
+            <w:r>
+              <w:rPr>
+                <w:rFonts w:ascii="Times New Roman" w:hint="eastAsia"/>
+                <w:color w:val="548DD4" w:themeColor="text2" w:themeTint="99"/>
+                <w:sz w:val="20"/>
+              </w:rPr>
+              <w:t>소켓</w:t>
+            </w:r>
+            <w:r>
+              <w:rPr>
+                <w:rFonts w:ascii="Times New Roman" w:hint="eastAsia"/>
+                <w:color w:val="548DD4" w:themeColor="text2" w:themeTint="99"/>
+                <w:sz w:val="20"/>
+              </w:rPr>
+              <w:t xml:space="preserve"> </w:t>
+            </w:r>
+            <w:r>
+              <w:rPr>
+                <w:rFonts w:ascii="Times New Roman" w:hint="eastAsia"/>
+                <w:color w:val="548DD4" w:themeColor="text2" w:themeTint="99"/>
+                <w:sz w:val="20"/>
+              </w:rPr>
+              <w:t>옵션</w:t>
+            </w:r>
+            <w:r>
+              <w:rPr>
+                <w:rFonts w:ascii="Times New Roman" w:hint="eastAsia"/>
+                <w:color w:val="548DD4" w:themeColor="text2" w:themeTint="99"/>
+                <w:sz w:val="20"/>
+              </w:rPr>
+              <w:t xml:space="preserve"> </w:t>
+            </w:r>
+            <w:r>
+              <w:rPr>
+                <w:rFonts w:ascii="Times New Roman" w:hint="eastAsia"/>
+                <w:color w:val="548DD4" w:themeColor="text2" w:themeTint="99"/>
+                <w:sz w:val="20"/>
+              </w:rPr>
+              <w:t>추가</w:t>
+            </w:r>
           </w:p>
         </w:tc>
         <w:tc>
@@ -17153,7 +17218,6 @@
               <w:t xml:space="preserve"> </w:t>
             </w:r>
             <w:proofErr w:type="spellStart"/>
-            <w:proofErr w:type="gramStart"/>
             <w:r>
               <w:rPr>
                 <w:strike/>
@@ -17171,17 +17235,7 @@
                 <w:sz w:val="20"/>
                 <w:u w:val="single"/>
               </w:rPr>
-              <w:t>(</w:t>
-            </w:r>
-            <w:proofErr w:type="gramEnd"/>
-            <w:r>
-              <w:rPr>
-                <w:strike/>
-                <w:spacing w:val="-2"/>
-                <w:sz w:val="20"/>
-                <w:u w:val="single"/>
-              </w:rPr>
-              <w:t>)</w:t>
+              <w:t>()</w:t>
             </w:r>
           </w:p>
         </w:tc>
@@ -17249,7 +17303,6 @@
               <w:t xml:space="preserve"> </w:t>
             </w:r>
             <w:proofErr w:type="spellStart"/>
-            <w:proofErr w:type="gramStart"/>
             <w:r>
               <w:rPr>
                 <w:strike/>
@@ -17269,7 +17322,6 @@
               </w:rPr>
               <w:t>(</w:t>
             </w:r>
-            <w:proofErr w:type="gramEnd"/>
           </w:p>
           <w:p>
             <w:pPr>
@@ -17505,7 +17557,6 @@
               </w:rPr>
             </w:pPr>
             <w:proofErr w:type="spellStart"/>
-            <w:proofErr w:type="gramStart"/>
             <w:r>
               <w:rPr>
                 <w:rFonts w:asciiTheme="minorEastAsia" w:eastAsiaTheme="minorEastAsia" w:hAnsiTheme="minorEastAsia" w:hint="eastAsia"/>
@@ -17521,16 +17572,7 @@
                 <w:color w:val="548DD4" w:themeColor="text2" w:themeTint="99"/>
                 <w:sz w:val="20"/>
               </w:rPr>
-              <w:t>(</w:t>
-            </w:r>
-            <w:proofErr w:type="gramEnd"/>
-            <w:r>
-              <w:rPr>
-                <w:rFonts w:asciiTheme="minorEastAsia" w:eastAsiaTheme="minorEastAsia" w:hAnsiTheme="minorEastAsia" w:hint="eastAsia"/>
-                <w:color w:val="548DD4" w:themeColor="text2" w:themeTint="99"/>
-                <w:sz w:val="20"/>
-              </w:rPr>
-              <w:t>)</w:t>
+              <w:t>()</w:t>
             </w:r>
           </w:p>
           <w:p>
@@ -17786,23 +17828,7 @@
           <w:rFonts w:hint="eastAsia"/>
           <w:color w:val="548DD4" w:themeColor="text2" w:themeTint="99"/>
         </w:rPr>
-        <w:t xml:space="preserve">일정 </w:t>
-      </w:r>
-      <w:proofErr w:type="gramStart"/>
-      <w:r>
-        <w:rPr>
-          <w:rFonts w:hint="eastAsia"/>
-          <w:color w:val="548DD4" w:themeColor="text2" w:themeTint="99"/>
-        </w:rPr>
-        <w:t>추가 :</w:t>
-      </w:r>
-      <w:proofErr w:type="gramEnd"/>
-      <w:r>
-        <w:rPr>
-          <w:rFonts w:hint="eastAsia"/>
-          <w:color w:val="548DD4" w:themeColor="text2" w:themeTint="99"/>
-        </w:rPr>
-        <w:t xml:space="preserve"> 2025.11.30</w:t>
+        <w:t>일정 추가 : 2025.11.30</w:t>
       </w:r>
     </w:p>
     <w:sectPr>
@@ -18292,6 +18318,7 @@
   <w:style w:type="character" w:default="1" w:styleId="a0">
     <w:name w:val="Default Paragraph Font"/>
     <w:uiPriority w:val="1"/>
+    <w:semiHidden/>
     <w:unhideWhenUsed/>
   </w:style>
   <w:style w:type="table" w:default="1" w:styleId="a1">

</xml_diff>